<commit_message>
Full analysis, added figs
</commit_message>
<xml_diff>
--- a/JPI_marine.docx
+++ b/JPI_marine.docx
@@ -25,7 +25,26 @@
         <w:t>Gabriel</w:t>
       </w:r>
       <w:r>
-        <w:t xml:space="preserve"> J. Bowen, xxx</w:t>
+        <w:t xml:space="preserve"> J. Bowen, </w:t>
+      </w:r>
+      <w:r>
+        <w:t>Brenden Fisher-</w:t>
+      </w:r>
+      <w:proofErr w:type="spellStart"/>
+      <w:r>
+        <w:t>Femal</w:t>
+      </w:r>
+      <w:proofErr w:type="spellEnd"/>
+      <w:r>
+        <w:t xml:space="preserve">, </w:t>
+      </w:r>
+      <w:proofErr w:type="spellStart"/>
+      <w:r>
+        <w:t>Gert</w:t>
+      </w:r>
+      <w:proofErr w:type="spellEnd"/>
+      <w:r>
+        <w:t>-Jan Reinhart, Appy Sluijs, Caroline Lear</w:t>
       </w:r>
     </w:p>
     <w:p/>
@@ -62,13 +81,11 @@
         <w:t xml:space="preserve"> of a single environmental variable of interest</w:t>
       </w:r>
       <w:r>
-        <w:t xml:space="preserve">; all proxies are sensitive to multiple </w:t>
-      </w:r>
-      <w:proofErr w:type="spellStart"/>
-      <w:r>
-        <w:t>forcings</w:t>
-      </w:r>
-      <w:proofErr w:type="spellEnd"/>
+        <w:t>; all proxies ar</w:t>
+      </w:r>
+      <w:r>
+        <w:t>e sensitive to multiple forcing factors</w:t>
+      </w:r>
       <w:r>
         <w:t xml:space="preserve">. One productive approach to reducing proxy uncertainty is the integration of information from multiple proxy systems with complimentary, overlapping sensitivity to environmental one or more target variables. Most such analyses are conducted in an ad-hoc fashion, either through qualitative comparison to assess the similarity of single-proxy reconstructions or through step-wise </w:t>
       </w:r>
@@ -796,7 +813,13 @@
         <w:t>18</w:t>
       </w:r>
       <w:r>
-        <w:t xml:space="preserve">O proxy systems, and then present applications of </w:t>
+        <w:t>O proxy systems</w:t>
+      </w:r>
+      <w:r>
+        <w:t xml:space="preserve">. We choose this system not because it is particularly challenging, but because it represents a well-established and widely-used multi-proxy system where diverse examples of proxy integration are available. We </w:t>
+      </w:r>
+      <w:r>
+        <w:t xml:space="preserve">then present applications of </w:t>
       </w:r>
       <w:r>
         <w:t>JPI to two such datasets recording paleoceanographic conditions at two different timescales. These applications provide a platform allowing us to illustrate and discuss merits and limitations of JPI relevant to its broader application.</w:t>
@@ -812,7 +835,43 @@
     </w:p>
     <w:p>
       <w:r>
-        <w:t xml:space="preserve">The </w:t>
+        <w:t xml:space="preserve">Bayesian inversion of proxy system models has been demonstrated previously, for example to estimate site-specific model parameters </w:t>
+      </w:r>
+      <w:r>
+        <w:fldChar w:fldCharType="begin"/>
+      </w:r>
+      <w:r>
+        <w:instrText xml:space="preserve"> ADDIN EN.CITE &lt;EndNote&gt;&lt;Cite&gt;&lt;Author&gt;Tolwinski-Ward&lt;/Author&gt;&lt;Year&gt;2013&lt;/Year&gt;&lt;RecNum&gt;7488&lt;/RecNum&gt;&lt;DisplayText&gt;(Tolwinski-Ward et al. 2013)&lt;/DisplayText&gt;&lt;record&gt;&lt;rec-number&gt;7488&lt;/rec-number&gt;&lt;foreign-keys&gt;&lt;key app="EN" db-id="2xvta5exevtse2ef2a8pxfzmtwdwarp0aeps" timestamp="1540369013"&gt;7488&lt;/key&gt;&lt;/foreign-keys&gt;&lt;ref-type name="Journal Article"&gt;17&lt;/ref-type&gt;&lt;contributors&gt;&lt;authors&gt;&lt;author&gt;Tolwinski-Ward, S. E.&lt;/author&gt;&lt;author&gt;Anchukaitis, K. J.&lt;/author&gt;&lt;author&gt;Evans, M. N.&lt;/author&gt;&lt;/authors&gt;&lt;/contributors&gt;&lt;titles&gt;&lt;title&gt;Bayesian parameter estimation and interpretation for an intermediate model of tree-ring width&lt;/title&gt;&lt;secondary-title&gt;Climate of the Past&lt;/secondary-title&gt;&lt;/titles&gt;&lt;periodical&gt;&lt;full-title&gt;Climate of the Past&lt;/full-title&gt;&lt;abbr-1&gt;Clim. Past.&lt;/abbr-1&gt;&lt;/periodical&gt;&lt;pages&gt;1481-1493&lt;/pages&gt;&lt;volume&gt;9&lt;/volume&gt;&lt;number&gt;4&lt;/number&gt;&lt;dates&gt;&lt;year&gt;2013&lt;/year&gt;&lt;/dates&gt;&lt;publisher&gt;Copernicus Publications&lt;/publisher&gt;&lt;isbn&gt;1814-9332&lt;/isbn&gt;&lt;urls&gt;&lt;related-urls&gt;&lt;url&gt;https://www.clim-past.net/9/1481/2013/&lt;/url&gt;&lt;/related-urls&gt;&lt;/urls&gt;&lt;electronic-resource-num&gt;10.5194/cp-9-1481-2013&lt;/electronic-resource-num&gt;&lt;/record&gt;&lt;/Cite&gt;&lt;/EndNote&gt;</w:instrText>
+      </w:r>
+      <w:r>
+        <w:fldChar w:fldCharType="separate"/>
+      </w:r>
+      <w:r>
+        <w:rPr>
+          <w:noProof/>
+        </w:rPr>
+        <w:t>(Tolwinski-Ward et al. 2013)</w:t>
+      </w:r>
+      <w:r>
+        <w:fldChar w:fldCharType="end"/>
+      </w:r>
+      <w:r>
+        <w:t xml:space="preserve">. JPI extends this </w:t>
+      </w:r>
+      <w:r>
+        <w:t xml:space="preserve">approach to the </w:t>
+      </w:r>
+      <w:r>
+        <w:lastRenderedPageBreak/>
+        <w:t xml:space="preserve">simultaneous inversion of multiple proxy system and environmental time series models, conditioned on </w:t>
+      </w:r>
+      <w:proofErr w:type="spellStart"/>
+      <w:r>
+        <w:t>multiproxy</w:t>
+      </w:r>
+      <w:proofErr w:type="spellEnd"/>
+      <w:r>
+        <w:t xml:space="preserve"> data, to generate estimates of the posterior distribution of model parameters including the target paleoenvironmental time series.</w:t>
       </w:r>
     </w:p>
     <w:p>
@@ -953,26 +1012,49 @@
         <w:rPr>
           <w:noProof/>
         </w:rPr>
-        <w:t xml:space="preserve">(Lowenstein et al. 2001, Dickson 2002, Coggon et al. </w:t>
+        <w:t>(Lowenstein et al. 2001, Dickson 2002, Coggon et al. 2010)</w:t>
+      </w:r>
+      <w:r>
+        <w:fldChar w:fldCharType="end"/>
+      </w:r>
+      <w:r>
+        <w:t xml:space="preserve"> were combined with information on modern seawater Mg/Ca </w:t>
+      </w:r>
+      <w:r>
+        <w:fldChar w:fldCharType="begin"/>
+      </w:r>
+      <w:r>
+        <w:instrText xml:space="preserve"> ADDIN EN.CITE &lt;EndNote&gt;&lt;Cite&gt;&lt;Author&gt;de Villiers&lt;/Author&gt;&lt;Year&gt;1999&lt;/Year&gt;&lt;RecNum&gt;7492&lt;/RecNum&gt;&lt;DisplayText&gt;(de Villiers &amp;amp; Nelson 1999)&lt;/DisplayText&gt;&lt;record&gt;&lt;rec-number&gt;7492&lt;/rec-number&gt;&lt;foreign-keys&gt;&lt;key app="EN" db-id="2xvta5exevtse2ef2a8pxfzmtwdwarp0aeps" timestamp="1540560109"&gt;7492&lt;/key&gt;&lt;/foreign-keys&gt;&lt;ref-type name="Journal Article"&gt;17&lt;/ref-type&gt;&lt;contributors&gt;&lt;authors&gt;&lt;author&gt;de Villiers, Stephanie&lt;/author&gt;&lt;author&gt;Nelson, Bruce K.&lt;/author&gt;&lt;/authors&gt;&lt;/contributors&gt;&lt;titles&gt;&lt;title&gt;Detection of Low-Temperature Hydrothermal Fluxes by Seawater Mg and Ca Anomalies&lt;/title&gt;&lt;secondary-title&gt;Science&lt;/secondary-title&gt;&lt;/titles&gt;&lt;periodical&gt;&lt;full-title&gt;Science&lt;/full-title&gt;&lt;abbr-1&gt;Science&lt;/abbr-1&gt;&lt;/periodical&gt;&lt;pages&gt;721&lt;/pages&gt;&lt;volume&gt;285&lt;/volume&gt;&lt;number&gt;5428&lt;/number&gt;&lt;dates&gt;&lt;year&gt;1999&lt;/year&gt;&lt;/dates&gt;&lt;work-type&gt;10.1126/science.285.5428.721&lt;/work-type&gt;&lt;urls&gt;&lt;related-urls&gt;&lt;url&gt;http://science.sciencemag.org/content/285/5428/721.abstract&lt;/url&gt;&lt;/related-urls&gt;&lt;/urls&gt;&lt;/record&gt;&lt;/Cite&gt;&lt;/EndNote&gt;</w:instrText>
+      </w:r>
+      <w:r>
+        <w:fldChar w:fldCharType="separate"/>
       </w:r>
       <w:r>
         <w:rPr>
           <w:noProof/>
         </w:rPr>
-        <w:lastRenderedPageBreak/>
-        <w:t>2010)</w:t>
+        <w:t>(de Villiers &amp; Nelson 1999)</w:t>
       </w:r>
       <w:r>
         <w:fldChar w:fldCharType="end"/>
       </w:r>
       <w:r>
-        <w:t xml:space="preserve"> were combined with information on modern seawater Mg/Ca </w:t>
+        <w:t xml:space="preserve"> to represent variation in seawater Mg/Ca since 110 Ma. </w:t>
+      </w:r>
+      <w:r>
+        <w:t xml:space="preserve">For simplicity, and because of the relatively low sensitivity of the other paleoenvironmental variables to seawater Mg/Ca estimates, we use interpreted seawater Mg/Ca estimates given by these authors instead of developing formal models for each Mg/Ca proxy system. </w:t>
+      </w:r>
+      <w:r>
+        <w:t xml:space="preserve">Because uncertainty exists in the form of the partitioning function between seawater and echinoderm </w:t>
+      </w:r>
+      <w:r>
+        <w:t xml:space="preserve">carbonate, our dataset includes both the original estimates from Dickson </w:t>
       </w:r>
       <w:r>
         <w:fldChar w:fldCharType="begin"/>
       </w:r>
       <w:r>
-        <w:instrText xml:space="preserve"> ADDIN EN.CITE &lt;EndNote&gt;&lt;Cite&gt;&lt;Author&gt;de Villiers&lt;/Author&gt;&lt;Year&gt;1999&lt;/Year&gt;&lt;RecNum&gt;7492&lt;/RecNum&gt;&lt;DisplayText&gt;(de Villiers &amp;amp; Nelson 1999)&lt;/DisplayText&gt;&lt;record&gt;&lt;rec-number&gt;7492&lt;/rec-number&gt;&lt;foreign-keys&gt;&lt;key app="EN" db-id="2xvta5exevtse2ef2a8pxfzmtwdwarp0aeps" timestamp="1540560109"&gt;7492&lt;/key&gt;&lt;/foreign-keys&gt;&lt;ref-type name="Journal Article"&gt;17&lt;/ref-type&gt;&lt;contributors&gt;&lt;authors&gt;&lt;author&gt;de Villiers, Stephanie&lt;/author&gt;&lt;author&gt;Nelson, Bruce K.&lt;/author&gt;&lt;/authors&gt;&lt;/contributors&gt;&lt;titles&gt;&lt;title&gt;Detection of Low-Temperature Hydrothermal Fluxes by Seawater Mg and Ca Anomalies&lt;/title&gt;&lt;secondary-title&gt;Science&lt;/secondary-title&gt;&lt;/titles&gt;&lt;periodical&gt;&lt;full-title&gt;Science&lt;/full-title&gt;&lt;abbr-1&gt;Science&lt;/abbr-1&gt;&lt;/periodical&gt;&lt;pages&gt;721&lt;/pages&gt;&lt;volume&gt;285&lt;/volume&gt;&lt;number&gt;5428&lt;/number&gt;&lt;dates&gt;&lt;year&gt;1999&lt;/year&gt;&lt;/dates&gt;&lt;work-type&gt;10.1126/science.285.5428.721&lt;/work-type&gt;&lt;urls&gt;&lt;related-urls&gt;&lt;url&gt;http://science.sciencemag.org/content/285/5428/721.abstract&lt;/url&gt;&lt;/related-urls&gt;&lt;/urls&gt;&lt;/record&gt;&lt;/Cite&gt;&lt;/EndNote&gt;</w:instrText>
+        <w:instrText xml:space="preserve"> ADDIN EN.CITE &lt;EndNote&gt;&lt;Cite ExcludeAuth="1"&gt;&lt;Author&gt;Dickson&lt;/Author&gt;&lt;Year&gt;2002&lt;/Year&gt;&lt;RecNum&gt;7491&lt;/RecNum&gt;&lt;DisplayText&gt;(2002)&lt;/DisplayText&gt;&lt;record&gt;&lt;rec-number&gt;7491&lt;/rec-number&gt;&lt;foreign-keys&gt;&lt;key app="EN" db-id="2xvta5exevtse2ef2a8pxfzmtwdwarp0aeps" timestamp="1540559611"&gt;7491&lt;/key&gt;&lt;/foreign-keys&gt;&lt;ref-type name="Journal Article"&gt;17&lt;/ref-type&gt;&lt;contributors&gt;&lt;authors&gt;&lt;author&gt;Dickson, J. A. D.&lt;/author&gt;&lt;/authors&gt;&lt;/contributors&gt;&lt;titles&gt;&lt;title&gt;Fossil Echinoderms As Monitor of the Mg/Ca Ratio of Phanerozoic Oceans&lt;/title&gt;&lt;secondary-title&gt;Science&lt;/secondary-title&gt;&lt;/titles&gt;&lt;periodical&gt;&lt;full-title&gt;Science&lt;/full-title&gt;&lt;abbr-1&gt;Science&lt;/abbr-1&gt;&lt;/periodical&gt;&lt;pages&gt;1222&lt;/pages&gt;&lt;volume&gt;298&lt;/volume&gt;&lt;number&gt;5596&lt;/number&gt;&lt;dates&gt;&lt;year&gt;2002&lt;/year&gt;&lt;/dates&gt;&lt;work-type&gt;10.1126/science.1075882&lt;/work-type&gt;&lt;urls&gt;&lt;related-urls&gt;&lt;url&gt;http://science.sciencemag.org/content/298/5596/1222.abstract&lt;/url&gt;&lt;/related-urls&gt;&lt;/urls&gt;&lt;/record&gt;&lt;/Cite&gt;&lt;/EndNote&gt;</w:instrText>
       </w:r>
       <w:r>
         <w:fldChar w:fldCharType="separate"/>
@@ -981,28 +1063,35 @@
         <w:rPr>
           <w:noProof/>
         </w:rPr>
-        <w:t>(de Villiers &amp; Nelson 1999)</w:t>
+        <w:t>(2002)</w:t>
       </w:r>
       <w:r>
         <w:fldChar w:fldCharType="end"/>
       </w:r>
       <w:r>
-        <w:t xml:space="preserve"> to represent variation in seawater Mg/Ca since 110 Ma. </w:t>
-      </w:r>
-      <w:r>
-        <w:t xml:space="preserve">For simplicity, and because of the relatively low sensitivity of the other paleoenvironmental variables to seawater Mg/Ca estimates, we use interpreted seawater Mg/Ca estimates given by these authors instead of developing formal models for each Mg/Ca proxy system. </w:t>
-      </w:r>
-      <w:r>
-        <w:t xml:space="preserve">Because uncertainty exists in the form of the partitioning function between seawater and echinoderm </w:t>
-      </w:r>
-      <w:r>
-        <w:t xml:space="preserve">carbonate, our dataset includes both the original estimates from Dickson </w:t>
+        <w:t xml:space="preserve"> and the reinterpreted estimates of </w:t>
+      </w:r>
+      <w:proofErr w:type="spellStart"/>
+      <w:r>
+        <w:t>Hasiuk</w:t>
+      </w:r>
+      <w:proofErr w:type="spellEnd"/>
+      <w:r>
+        <w:t xml:space="preserve"> and </w:t>
+      </w:r>
+      <w:proofErr w:type="spellStart"/>
+      <w:r>
+        <w:t>Lohmann</w:t>
+      </w:r>
+      <w:proofErr w:type="spellEnd"/>
+      <w:r>
+        <w:t xml:space="preserve"> </w:t>
       </w:r>
       <w:r>
         <w:fldChar w:fldCharType="begin"/>
       </w:r>
       <w:r>
-        <w:instrText xml:space="preserve"> ADDIN EN.CITE &lt;EndNote&gt;&lt;Cite ExcludeAuth="1"&gt;&lt;Author&gt;Dickson&lt;/Author&gt;&lt;Year&gt;2002&lt;/Year&gt;&lt;RecNum&gt;7491&lt;/RecNum&gt;&lt;DisplayText&gt;(2002)&lt;/DisplayText&gt;&lt;record&gt;&lt;rec-number&gt;7491&lt;/rec-number&gt;&lt;foreign-keys&gt;&lt;key app="EN" db-id="2xvta5exevtse2ef2a8pxfzmtwdwarp0aeps" timestamp="1540559611"&gt;7491&lt;/key&gt;&lt;/foreign-keys&gt;&lt;ref-type name="Journal Article"&gt;17&lt;/ref-type&gt;&lt;contributors&gt;&lt;authors&gt;&lt;author&gt;Dickson, J. A. D.&lt;/author&gt;&lt;/authors&gt;&lt;/contributors&gt;&lt;titles&gt;&lt;title&gt;Fossil Echinoderms As Monitor of the Mg/Ca Ratio of Phanerozoic Oceans&lt;/title&gt;&lt;secondary-title&gt;Science&lt;/secondary-title&gt;&lt;/titles&gt;&lt;periodical&gt;&lt;full-title&gt;Science&lt;/full-title&gt;&lt;abbr-1&gt;Science&lt;/abbr-1&gt;&lt;/periodical&gt;&lt;pages&gt;1222&lt;/pages&gt;&lt;volume&gt;298&lt;/volume&gt;&lt;number&gt;5596&lt;/number&gt;&lt;dates&gt;&lt;year&gt;2002&lt;/year&gt;&lt;/dates&gt;&lt;work-type&gt;10.1126/science.1075882&lt;/work-type&gt;&lt;urls&gt;&lt;related-urls&gt;&lt;url&gt;http://science.sciencemag.org/content/298/5596/1222.abstract&lt;/url&gt;&lt;/related-urls&gt;&lt;/urls&gt;&lt;/record&gt;&lt;/Cite&gt;&lt;/EndNote&gt;</w:instrText>
+        <w:instrText xml:space="preserve"> ADDIN EN.CITE &lt;EndNote&gt;&lt;Cite ExcludeAuth="1"&gt;&lt;Author&gt;Hasiuk&lt;/Author&gt;&lt;Year&gt;2010&lt;/Year&gt;&lt;RecNum&gt;7489&lt;/RecNum&gt;&lt;DisplayText&gt;(2010)&lt;/DisplayText&gt;&lt;record&gt;&lt;rec-number&gt;7489&lt;/rec-number&gt;&lt;foreign-keys&gt;&lt;key app="EN" db-id="2xvta5exevtse2ef2a8pxfzmtwdwarp0aeps" timestamp="1540482045"&gt;7489&lt;/key&gt;&lt;/foreign-keys&gt;&lt;ref-type name="Journal Article"&gt;17&lt;/ref-type&gt;&lt;contributors&gt;&lt;authors&gt;&lt;author&gt;Hasiuk, Franciszek J.&lt;/author&gt;&lt;author&gt;Lohmann, Kyger C.&lt;/author&gt;&lt;/authors&gt;&lt;/contributors&gt;&lt;titles&gt;&lt;title&gt;Application of calcite Mg partitioning functions to the reconstruction of paleocean Mg/Ca&lt;/title&gt;&lt;secondary-title&gt;Geochimica et Cosmochimica Acta&lt;/secondary-title&gt;&lt;/titles&gt;&lt;periodical&gt;&lt;full-title&gt;Geochimica et Cosmochimica Acta&lt;/full-title&gt;&lt;abbr-1&gt;Geochim. Cosmochim. Acta&lt;/abbr-1&gt;&lt;abbr-2&gt;Geochim. Cosmochim. Acta&lt;/abbr-2&gt;&lt;/periodical&gt;&lt;pages&gt;6751-6763&lt;/pages&gt;&lt;volume&gt;74&lt;/volume&gt;&lt;number&gt;23&lt;/number&gt;&lt;dates&gt;&lt;year&gt;2010&lt;/year&gt;&lt;pub-dates&gt;&lt;date&gt;2010/12/01/&lt;/date&gt;&lt;/pub-dates&gt;&lt;/dates&gt;&lt;isbn&gt;0016-7037&lt;/isbn&gt;&lt;urls&gt;&lt;related-urls&gt;&lt;url&gt;http://www.sciencedirect.com/science/article/pii/S0016703710004850&lt;/url&gt;&lt;/related-urls&gt;&lt;/urls&gt;&lt;electronic-resource-num&gt;https://doi.org/10.1016/j.gca.2010.07.030&lt;/electronic-resource-num&gt;&lt;/record&gt;&lt;/Cite&gt;&lt;/EndNote&gt;</w:instrText>
       </w:r>
       <w:r>
         <w:fldChar w:fldCharType="separate"/>
@@ -1011,49 +1100,12 @@
         <w:rPr>
           <w:noProof/>
         </w:rPr>
-        <w:t>(2002)</w:t>
+        <w:t>(2010)</w:t>
       </w:r>
       <w:r>
         <w:fldChar w:fldCharType="end"/>
       </w:r>
       <w:r>
-        <w:t xml:space="preserve"> and the reinterpreted estimates of </w:t>
-      </w:r>
-      <w:proofErr w:type="spellStart"/>
-      <w:r>
-        <w:t>Hasiuk</w:t>
-      </w:r>
-      <w:proofErr w:type="spellEnd"/>
-      <w:r>
-        <w:t xml:space="preserve"> and </w:t>
-      </w:r>
-      <w:proofErr w:type="spellStart"/>
-      <w:r>
-        <w:t>Lohmann</w:t>
-      </w:r>
-      <w:proofErr w:type="spellEnd"/>
-      <w:r>
-        <w:t xml:space="preserve"> </w:t>
-      </w:r>
-      <w:r>
-        <w:fldChar w:fldCharType="begin"/>
-      </w:r>
-      <w:r>
-        <w:instrText xml:space="preserve"> ADDIN EN.CITE &lt;EndNote&gt;&lt;Cite ExcludeAuth="1"&gt;&lt;Author&gt;Hasiuk&lt;/Author&gt;&lt;Year&gt;2010&lt;/Year&gt;&lt;RecNum&gt;7489&lt;/RecNum&gt;&lt;DisplayText&gt;(2010)&lt;/DisplayText&gt;&lt;record&gt;&lt;rec-number&gt;7489&lt;/rec-number&gt;&lt;foreign-keys&gt;&lt;key app="EN" db-id="2xvta5exevtse2ef2a8pxfzmtwdwarp0aeps" timestamp="1540482045"&gt;7489&lt;/key&gt;&lt;/foreign-keys&gt;&lt;ref-type name="Journal Article"&gt;17&lt;/ref-type&gt;&lt;contributors&gt;&lt;authors&gt;&lt;author&gt;Hasiuk, Franciszek J.&lt;/author&gt;&lt;author&gt;Lohmann, Kyger C.&lt;/author&gt;&lt;/authors&gt;&lt;/contributors&gt;&lt;titles&gt;&lt;title&gt;Application of calcite Mg partitioning functions to the reconstruction of paleocean Mg/Ca&lt;/title&gt;&lt;secondary-title&gt;Geochimica et Cosmochimica Acta&lt;/secondary-title&gt;&lt;/titles&gt;&lt;periodical&gt;&lt;full-title&gt;Geochimica et Cosmochimica Acta&lt;/full-title&gt;&lt;abbr-1&gt;Geochim. Cosmochim. Acta&lt;/abbr-1&gt;&lt;abbr-2&gt;Geochim. Cosmochim. Acta&lt;/abbr-2&gt;&lt;/periodical&gt;&lt;pages&gt;6751-6763&lt;/pages&gt;&lt;volume&gt;74&lt;/volume&gt;&lt;number&gt;23&lt;/number&gt;&lt;dates&gt;&lt;year&gt;2010&lt;/year&gt;&lt;pub-dates&gt;&lt;date&gt;2010/12/01/&lt;/date&gt;&lt;/pub-dates&gt;&lt;/dates&gt;&lt;isbn&gt;0016-7037&lt;/isbn&gt;&lt;urls&gt;&lt;related-urls&gt;&lt;url&gt;http://www.sciencedirect.com/science/article/pii/S0016703710004850&lt;/url&gt;&lt;/related-urls&gt;&lt;/urls&gt;&lt;electronic-resource-num&gt;https://doi.org/10.1016/j.gca.2010.07.030&lt;/electronic-resource-num&gt;&lt;/record&gt;&lt;/Cite&gt;&lt;/EndNote&gt;</w:instrText>
-      </w:r>
-      <w:r>
-        <w:fldChar w:fldCharType="separate"/>
-      </w:r>
-      <w:r>
-        <w:rPr>
-          <w:noProof/>
-        </w:rPr>
-        <w:t>(2010)</w:t>
-      </w:r>
-      <w:r>
-        <w:fldChar w:fldCharType="end"/>
-      </w:r>
-      <w:r>
         <w:t xml:space="preserve">. The uncertainty associated with each estimate was approximated from the primary publication, and ranged from 0.03 </w:t>
       </w:r>
       <w:proofErr w:type="spellStart"/>
@@ -1100,12 +1152,14 @@
       <w:r>
         <w:t xml:space="preserve">, see data and code available at </w:t>
       </w:r>
-      <w:r>
-        <w:rPr>
-          <w:highlight w:val="yellow"/>
-        </w:rPr>
-        <w:t>XXXX</w:t>
-      </w:r>
+      <w:hyperlink r:id="rId4" w:history="1">
+        <w:r>
+          <w:rPr>
+            <w:rStyle w:val="Hyperlink"/>
+          </w:rPr>
+          <w:t>https://github.com/SPATIAL-Lab/JPI_marine</w:t>
+        </w:r>
+      </w:hyperlink>
       <w:r>
         <w:t xml:space="preserve">). </w:t>
       </w:r>
@@ -1528,7 +1582,11 @@
       </w:r>
       <w:proofErr w:type="spellEnd"/>
       <w:r>
-        <w:t xml:space="preserve"> data, e.g., due to analytical effects and sample heterogeneity, was not estimated directly but rather modeled as a function of the proxy system model calibration datasets (below), which are based on field-collected samples and should incorporate these sources of uncertainty.</w:t>
+        <w:t xml:space="preserve"> data, e.g., due to analytical effects and sample heterogeneity, was not estimated directly but rather modeled as a function of the proxy system model calibration datasets </w:t>
+      </w:r>
+      <w:r>
+        <w:lastRenderedPageBreak/>
+        <w:t>(below), which are based on field-collected samples and should incorporate these sources of uncertainty.</w:t>
       </w:r>
     </w:p>
     <w:p>
@@ -1639,11 +1697,7 @@
         <w:t>18</w:t>
       </w:r>
       <w:r>
-        <w:t xml:space="preserve">O thermometry (paleo), the latter </w:t>
-      </w:r>
-      <w:r>
-        <w:lastRenderedPageBreak/>
-        <w:t xml:space="preserve">assuming ice-free conditions. </w:t>
+        <w:t xml:space="preserve">O thermometry (paleo), the latter assuming ice-free conditions. </w:t>
       </w:r>
       <w:r>
         <w:t xml:space="preserve">We adopt both sets of estimates directly, applying a normally distributed uncertainty to the BWT values with a standard deviation of 0.2 and 1 </w:t>
@@ -1751,179 +1805,19 @@
         <w:rPr>
           <w:rFonts w:cstheme="minorHAnsi"/>
         </w:rPr>
-        <w:t xml:space="preserve"> and </w:t>
-      </w:r>
-      <w:proofErr w:type="spellStart"/>
+        <w:t xml:space="preserve"> </w:t>
+      </w:r>
       <w:r>
         <w:rPr>
           <w:rFonts w:cstheme="minorHAnsi"/>
-          <w:i/>
-        </w:rPr>
-        <w:t>Planulina</w:t>
-      </w:r>
-      <w:proofErr w:type="spellEnd"/>
+        </w:rPr>
+        <w:fldChar w:fldCharType="begin"/>
+      </w:r>
       <w:r>
         <w:rPr>
           <w:rFonts w:cstheme="minorHAnsi"/>
         </w:rPr>
-        <w:t xml:space="preserve"> </w:t>
-      </w:r>
-      <w:r>
-        <w:rPr>
-          <w:rFonts w:cstheme="minorHAnsi"/>
-        </w:rPr>
-        <w:fldChar w:fldCharType="begin">
-          <w:fldData xml:space="preserve">PEVuZE5vdGU+PENpdGU+PEF1dGhvcj5LZWlnd2luPC9BdXRob3I+PFllYXI+MTk5ODwvWWVhcj48
-UmVjTnVtPjc0OTY8L1JlY051bT48RGlzcGxheVRleHQ+KEtlaWd3aW4gMTk5OCwgRHVwbGVzc3kg
-ZXQgYWwuIDIwMDIsIEx5bmNoLVN0aWVnbGl0eiBldCBhbC4gMjAxMCk8L0Rpc3BsYXlUZXh0Pjxy
-ZWNvcmQ+PHJlYy1udW1iZXI+NzQ5NjwvcmVjLW51bWJlcj48Zm9yZWlnbi1rZXlzPjxrZXkgYXBw
-PSJFTiIgZGItaWQ9IjJ4dnRhNWV4ZXZ0c2UyZWYyYThweGZ6bXR3ZHdhcnAwYWVwcyIgdGltZXN0
-YW1wPSIxNTQxMTUzNTIwIj43NDk2PC9rZXk+PC9mb3JlaWduLWtleXM+PHJlZi10eXBlIG5hbWU9
-IkpvdXJuYWwgQXJ0aWNsZSI+MTc8L3JlZi10eXBlPjxjb250cmlidXRvcnM+PGF1dGhvcnM+PGF1
-dGhvcj5LZWlnd2luLCBMbG95ZCBELjwvYXV0aG9yPjwvYXV0aG9ycz48L2NvbnRyaWJ1dG9ycz48
-dGl0bGVzPjx0aXRsZT5HbGFjaWFsLWFnZSBoeWRyb2dyYXBoeSBvZiB0aGUgZmFyIG5vcnRod2Vz
-dCBQYWNpZmljIE9jZWFuPC90aXRsZT48c2Vjb25kYXJ5LXRpdGxlPlBhbGVvY2Vhbm9ncmFwaHk8
-L3NlY29uZGFyeS10aXRsZT48L3RpdGxlcz48cGVyaW9kaWNhbD48ZnVsbC10aXRsZT5QYWxlb2Nl
-YW5vZ3JhcGh5PC9mdWxsLXRpdGxlPjwvcGVyaW9kaWNhbD48cGFnZXM+MzIzLTMzOTwvcGFnZXM+
-PHZvbHVtZT4xMzwvdm9sdW1lPjxudW1iZXI+NDwvbnVtYmVyPjxkYXRlcz48eWVhcj4xOTk4PC95
-ZWFyPjxwdWItZGF0ZXM+PGRhdGU+MTk5OC8wOC8wMTwvZGF0ZT48L3B1Yi1kYXRlcz48L2RhdGVz
-PjxwdWJsaXNoZXI+V2lsZXktQmxhY2t3ZWxsPC9wdWJsaXNoZXI+PGlzYm4+MDg4My04MzA1PC9p
-c2JuPjx1cmxzPjxyZWxhdGVkLXVybHM+PHVybD5odHRwczovL2RvaS5vcmcvMTAuMTAyOS85OFBB
-MDA4NzQ8L3VybD48L3JlbGF0ZWQtdXJscz48L3VybHM+PGVsZWN0cm9uaWMtcmVzb3VyY2UtbnVt
-PjEwLjEwMjkvOThQQTAwODc0PC9lbGVjdHJvbmljLXJlc291cmNlLW51bT48YWNjZXNzLWRhdGU+
-MjAxOC8xMS8wMjwvYWNjZXNzLWRhdGU+PC9yZWNvcmQ+PC9DaXRlPjxDaXRlPjxBdXRob3I+RHVw
-bGVzc3k8L0F1dGhvcj48WWVhcj4yMDAyPC9ZZWFyPjxSZWNOdW0+NzUwMDwvUmVjTnVtPjxyZWNv
-cmQ+PHJlYy1udW1iZXI+NzUwMDwvcmVjLW51bWJlcj48Zm9yZWlnbi1rZXlzPjxrZXkgYXBwPSJF
-TiIgZGItaWQ9IjJ4dnRhNWV4ZXZ0c2UyZWYyYThweGZ6bXR3ZHdhcnAwYWVwcyIgdGltZXN0YW1w
-PSIxNTQxMjQ1NzQ0Ij43NTAwPC9rZXk+PC9mb3JlaWduLWtleXM+PHJlZi10eXBlIG5hbWU9Ikpv
-dXJuYWwgQXJ0aWNsZSI+MTc8L3JlZi10eXBlPjxjb250cmlidXRvcnM+PGF1dGhvcnM+PGF1dGhv
-cj5EdXBsZXNzeSwgSmVhbi1DbGF1ZGU8L2F1dGhvcj48YXV0aG9yPkxhYmV5cmllLCBMYXVyZW50
-PC9hdXRob3I+PGF1dGhvcj5XYWVsYnJvZWNrLCBDbGFpcmU8L2F1dGhvcj48L2F1dGhvcnM+PC9j
-b250cmlidXRvcnM+PHRpdGxlcz48dGl0bGU+Q29uc3RyYWludHMgb24gdGhlIG9jZWFuIG94eWdl
-biBpc290b3BpYyBlbnJpY2htZW50IGJldHdlZW4gdGhlIExhc3QgR2xhY2lhbCBNYXhpbXVtIGFu
-ZCB0aGUgSG9sb2NlbmU6IFBhbGVvY2Vhbm9ncmFwaGljIGltcGxpY2F0aW9uczwvdGl0bGU+PHNl
-Y29uZGFyeS10aXRsZT5RdWF0ZXJuYXJ5IFNjaWVuY2UgUmV2aWV3czwvc2Vjb25kYXJ5LXRpdGxl
-PjwvdGl0bGVzPjxwZXJpb2RpY2FsPjxmdWxsLXRpdGxlPlF1YXRlcm5hcnkgU2NpZW5jZSBSZXZp
-ZXdzPC9mdWxsLXRpdGxlPjxhYmJyLTI+UXVhdGVybmFyeSBTY2kuIFJldi48L2FiYnItMj48L3Bl
-cmlvZGljYWw+PHBhZ2VzPjMxNS0zMzA8L3BhZ2VzPjx2b2x1bWU+MjE8L3ZvbHVtZT48bnVtYmVy
-PjE8L251bWJlcj48ZGF0ZXM+PHllYXI+MjAwMjwveWVhcj48cHViLWRhdGVzPjxkYXRlPjIwMDIv
-MDEvMDEvPC9kYXRlPjwvcHViLWRhdGVzPjwvZGF0ZXM+PGlzYm4+MDI3Ny0zNzkxPC9pc2JuPjx1
-cmxzPjxyZWxhdGVkLXVybHM+PHVybD5odHRwOi8vd3d3LnNjaWVuY2VkaXJlY3QuY29tL3NjaWVu
-Y2UvYXJ0aWNsZS9waWkvUzAyNzczNzkxMDEwMDEwN1g8L3VybD48L3JlbGF0ZWQtdXJscz48L3Vy
-bHM+PGVsZWN0cm9uaWMtcmVzb3VyY2UtbnVtPmh0dHBzOi8vZG9pLm9yZy8xMC4xMDE2L1MwMjc3
-LTM3OTEoMDEpMDAxMDctWDwvZWxlY3Ryb25pYy1yZXNvdXJjZS1udW0+PC9yZWNvcmQ+PC9DaXRl
-PjxDaXRlPjxBdXRob3I+THluY2gtU3RpZWdsaXR6PC9BdXRob3I+PFllYXI+MjAxMDwvWWVhcj48
-UmVjTnVtPjc1MDE8L1JlY051bT48cmVjb3JkPjxyZWMtbnVtYmVyPjc1MDE8L3JlYy1udW1iZXI+
-PGZvcmVpZ24ta2V5cz48a2V5IGFwcD0iRU4iIGRiLWlkPSIyeHZ0YTVleGV2dHNlMmVmMmE4cHhm
-em10d2R3YXJwMGFlcHMiIHRpbWVzdGFtcD0iMTU0MTI0NTgxOCI+NzUwMTwva2V5PjwvZm9yZWln
-bi1rZXlzPjxyZWYtdHlwZSBuYW1lPSJKb3VybmFsIEFydGljbGUiPjE3PC9yZWYtdHlwZT48Y29u
-dHJpYnV0b3JzPjxhdXRob3JzPjxhdXRob3I+THluY2gtU3RpZWdsaXR6LCBKZWFuPC9hdXRob3I+
-PGF1dGhvcj5DdXJyeSwgV2lsbGlhbSBCLjwvYXV0aG9yPjxhdXRob3I+U2xvd2V5LCBOaWFsbDwv
-YXV0aG9yPjwvYXV0aG9ycz48L2NvbnRyaWJ1dG9ycz48dGl0bGVzPjx0aXRsZT5BIGdlb3N0cm9w
-aGljIHRyYW5zcG9ydCBlc3RpbWF0ZSBmb3IgdGhlIEZsb3JpZGEgQ3VycmVudCBmcm9tIHRoZSBv
-eHlnZW4gaXNvdG9wZSBjb21wb3NpdGlvbiBvZiBiZW50aGljIGZvcmFtaW5pZmVyYTwvdGl0bGU+
-PHNlY29uZGFyeS10aXRsZT5QYWxlb2NlYW5vZ3JhcGh5PC9zZWNvbmRhcnktdGl0bGU+PC90aXRs
-ZXM+PHBlcmlvZGljYWw+PGZ1bGwtdGl0bGU+UGFsZW9jZWFub2dyYXBoeTwvZnVsbC10aXRsZT48
-L3BlcmlvZGljYWw+PHBhZ2VzPjM2MC0zNzM8L3BhZ2VzPjx2b2x1bWU+MTQ8L3ZvbHVtZT48bnVt
-YmVyPjM8L251bWJlcj48ZGF0ZXM+PHllYXI+MjAxMDwveWVhcj48cHViLWRhdGVzPjxkYXRlPjE5
-OTkvMDYvMDE8L2RhdGU+PC9wdWItZGF0ZXM+PC9kYXRlcz48cHVibGlzaGVyPldpbGV5LUJsYWNr
-d2VsbDwvcHVibGlzaGVyPjxpc2JuPjA4ODMtODMwNTwvaXNibj48dXJscz48cmVsYXRlZC11cmxz
-Pjx1cmw+aHR0cHM6Ly9kb2kub3JnLzEwLjEwMjkvMTk5OVBBOTAwMDAxPC91cmw+PC9yZWxhdGVk
-LXVybHM+PC91cmxzPjxlbGVjdHJvbmljLXJlc291cmNlLW51bT4xMC4xMDI5LzE5OTlQQTkwMDAw
-MTwvZWxlY3Ryb25pYy1yZXNvdXJjZS1udW0+PGFjY2Vzcy1kYXRlPjIwMTgvMTEvMDM8L2FjY2Vz
-cy1kYXRlPjwvcmVjb3JkPjwvQ2l0ZT48L0VuZE5vdGU+AG==
-</w:fldData>
-        </w:fldChar>
-      </w:r>
-      <w:r>
-        <w:rPr>
-          <w:rFonts w:cstheme="minorHAnsi"/>
-        </w:rPr>
-        <w:instrText xml:space="preserve"> ADDIN EN.CITE </w:instrText>
-      </w:r>
-      <w:r>
-        <w:rPr>
-          <w:rFonts w:cstheme="minorHAnsi"/>
-        </w:rPr>
-        <w:fldChar w:fldCharType="begin">
-          <w:fldData xml:space="preserve">PEVuZE5vdGU+PENpdGU+PEF1dGhvcj5LZWlnd2luPC9BdXRob3I+PFllYXI+MTk5ODwvWWVhcj48
-UmVjTnVtPjc0OTY8L1JlY051bT48RGlzcGxheVRleHQ+KEtlaWd3aW4gMTk5OCwgRHVwbGVzc3kg
-ZXQgYWwuIDIwMDIsIEx5bmNoLVN0aWVnbGl0eiBldCBhbC4gMjAxMCk8L0Rpc3BsYXlUZXh0Pjxy
-ZWNvcmQ+PHJlYy1udW1iZXI+NzQ5NjwvcmVjLW51bWJlcj48Zm9yZWlnbi1rZXlzPjxrZXkgYXBw
-PSJFTiIgZGItaWQ9IjJ4dnRhNWV4ZXZ0c2UyZWYyYThweGZ6bXR3ZHdhcnAwYWVwcyIgdGltZXN0
-YW1wPSIxNTQxMTUzNTIwIj43NDk2PC9rZXk+PC9mb3JlaWduLWtleXM+PHJlZi10eXBlIG5hbWU9
-IkpvdXJuYWwgQXJ0aWNsZSI+MTc8L3JlZi10eXBlPjxjb250cmlidXRvcnM+PGF1dGhvcnM+PGF1
-dGhvcj5LZWlnd2luLCBMbG95ZCBELjwvYXV0aG9yPjwvYXV0aG9ycz48L2NvbnRyaWJ1dG9ycz48
-dGl0bGVzPjx0aXRsZT5HbGFjaWFsLWFnZSBoeWRyb2dyYXBoeSBvZiB0aGUgZmFyIG5vcnRod2Vz
-dCBQYWNpZmljIE9jZWFuPC90aXRsZT48c2Vjb25kYXJ5LXRpdGxlPlBhbGVvY2Vhbm9ncmFwaHk8
-L3NlY29uZGFyeS10aXRsZT48L3RpdGxlcz48cGVyaW9kaWNhbD48ZnVsbC10aXRsZT5QYWxlb2Nl
-YW5vZ3JhcGh5PC9mdWxsLXRpdGxlPjwvcGVyaW9kaWNhbD48cGFnZXM+MzIzLTMzOTwvcGFnZXM+
-PHZvbHVtZT4xMzwvdm9sdW1lPjxudW1iZXI+NDwvbnVtYmVyPjxkYXRlcz48eWVhcj4xOTk4PC95
-ZWFyPjxwdWItZGF0ZXM+PGRhdGU+MTk5OC8wOC8wMTwvZGF0ZT48L3B1Yi1kYXRlcz48L2RhdGVz
-PjxwdWJsaXNoZXI+V2lsZXktQmxhY2t3ZWxsPC9wdWJsaXNoZXI+PGlzYm4+MDg4My04MzA1PC9p
-c2JuPjx1cmxzPjxyZWxhdGVkLXVybHM+PHVybD5odHRwczovL2RvaS5vcmcvMTAuMTAyOS85OFBB
-MDA4NzQ8L3VybD48L3JlbGF0ZWQtdXJscz48L3VybHM+PGVsZWN0cm9uaWMtcmVzb3VyY2UtbnVt
-PjEwLjEwMjkvOThQQTAwODc0PC9lbGVjdHJvbmljLXJlc291cmNlLW51bT48YWNjZXNzLWRhdGU+
-MjAxOC8xMS8wMjwvYWNjZXNzLWRhdGU+PC9yZWNvcmQ+PC9DaXRlPjxDaXRlPjxBdXRob3I+RHVw
-bGVzc3k8L0F1dGhvcj48WWVhcj4yMDAyPC9ZZWFyPjxSZWNOdW0+NzUwMDwvUmVjTnVtPjxyZWNv
-cmQ+PHJlYy1udW1iZXI+NzUwMDwvcmVjLW51bWJlcj48Zm9yZWlnbi1rZXlzPjxrZXkgYXBwPSJF
-TiIgZGItaWQ9IjJ4dnRhNWV4ZXZ0c2UyZWYyYThweGZ6bXR3ZHdhcnAwYWVwcyIgdGltZXN0YW1w
-PSIxNTQxMjQ1NzQ0Ij43NTAwPC9rZXk+PC9mb3JlaWduLWtleXM+PHJlZi10eXBlIG5hbWU9Ikpv
-dXJuYWwgQXJ0aWNsZSI+MTc8L3JlZi10eXBlPjxjb250cmlidXRvcnM+PGF1dGhvcnM+PGF1dGhv
-cj5EdXBsZXNzeSwgSmVhbi1DbGF1ZGU8L2F1dGhvcj48YXV0aG9yPkxhYmV5cmllLCBMYXVyZW50
-PC9hdXRob3I+PGF1dGhvcj5XYWVsYnJvZWNrLCBDbGFpcmU8L2F1dGhvcj48L2F1dGhvcnM+PC9j
-b250cmlidXRvcnM+PHRpdGxlcz48dGl0bGU+Q29uc3RyYWludHMgb24gdGhlIG9jZWFuIG94eWdl
-biBpc290b3BpYyBlbnJpY2htZW50IGJldHdlZW4gdGhlIExhc3QgR2xhY2lhbCBNYXhpbXVtIGFu
-ZCB0aGUgSG9sb2NlbmU6IFBhbGVvY2Vhbm9ncmFwaGljIGltcGxpY2F0aW9uczwvdGl0bGU+PHNl
-Y29uZGFyeS10aXRsZT5RdWF0ZXJuYXJ5IFNjaWVuY2UgUmV2aWV3czwvc2Vjb25kYXJ5LXRpdGxl
-PjwvdGl0bGVzPjxwZXJpb2RpY2FsPjxmdWxsLXRpdGxlPlF1YXRlcm5hcnkgU2NpZW5jZSBSZXZp
-ZXdzPC9mdWxsLXRpdGxlPjxhYmJyLTI+UXVhdGVybmFyeSBTY2kuIFJldi48L2FiYnItMj48L3Bl
-cmlvZGljYWw+PHBhZ2VzPjMxNS0zMzA8L3BhZ2VzPjx2b2x1bWU+MjE8L3ZvbHVtZT48bnVtYmVy
-PjE8L251bWJlcj48ZGF0ZXM+PHllYXI+MjAwMjwveWVhcj48cHViLWRhdGVzPjxkYXRlPjIwMDIv
-MDEvMDEvPC9kYXRlPjwvcHViLWRhdGVzPjwvZGF0ZXM+PGlzYm4+MDI3Ny0zNzkxPC9pc2JuPjx1
-cmxzPjxyZWxhdGVkLXVybHM+PHVybD5odHRwOi8vd3d3LnNjaWVuY2VkaXJlY3QuY29tL3NjaWVu
-Y2UvYXJ0aWNsZS9waWkvUzAyNzczNzkxMDEwMDEwN1g8L3VybD48L3JlbGF0ZWQtdXJscz48L3Vy
-bHM+PGVsZWN0cm9uaWMtcmVzb3VyY2UtbnVtPmh0dHBzOi8vZG9pLm9yZy8xMC4xMDE2L1MwMjc3
-LTM3OTEoMDEpMDAxMDctWDwvZWxlY3Ryb25pYy1yZXNvdXJjZS1udW0+PC9yZWNvcmQ+PC9DaXRl
-PjxDaXRlPjxBdXRob3I+THluY2gtU3RpZWdsaXR6PC9BdXRob3I+PFllYXI+MjAxMDwvWWVhcj48
-UmVjTnVtPjc1MDE8L1JlY051bT48cmVjb3JkPjxyZWMtbnVtYmVyPjc1MDE8L3JlYy1udW1iZXI+
-PGZvcmVpZ24ta2V5cz48a2V5IGFwcD0iRU4iIGRiLWlkPSIyeHZ0YTVleGV2dHNlMmVmMmE4cHhm
-em10d2R3YXJwMGFlcHMiIHRpbWVzdGFtcD0iMTU0MTI0NTgxOCI+NzUwMTwva2V5PjwvZm9yZWln
-bi1rZXlzPjxyZWYtdHlwZSBuYW1lPSJKb3VybmFsIEFydGljbGUiPjE3PC9yZWYtdHlwZT48Y29u
-dHJpYnV0b3JzPjxhdXRob3JzPjxhdXRob3I+THluY2gtU3RpZWdsaXR6LCBKZWFuPC9hdXRob3I+
-PGF1dGhvcj5DdXJyeSwgV2lsbGlhbSBCLjwvYXV0aG9yPjxhdXRob3I+U2xvd2V5LCBOaWFsbDwv
-YXV0aG9yPjwvYXV0aG9ycz48L2NvbnRyaWJ1dG9ycz48dGl0bGVzPjx0aXRsZT5BIGdlb3N0cm9w
-aGljIHRyYW5zcG9ydCBlc3RpbWF0ZSBmb3IgdGhlIEZsb3JpZGEgQ3VycmVudCBmcm9tIHRoZSBv
-eHlnZW4gaXNvdG9wZSBjb21wb3NpdGlvbiBvZiBiZW50aGljIGZvcmFtaW5pZmVyYTwvdGl0bGU+
-PHNlY29uZGFyeS10aXRsZT5QYWxlb2NlYW5vZ3JhcGh5PC9zZWNvbmRhcnktdGl0bGU+PC90aXRs
-ZXM+PHBlcmlvZGljYWw+PGZ1bGwtdGl0bGU+UGFsZW9jZWFub2dyYXBoeTwvZnVsbC10aXRsZT48
-L3BlcmlvZGljYWw+PHBhZ2VzPjM2MC0zNzM8L3BhZ2VzPjx2b2x1bWU+MTQ8L3ZvbHVtZT48bnVt
-YmVyPjM8L251bWJlcj48ZGF0ZXM+PHllYXI+MjAxMDwveWVhcj48cHViLWRhdGVzPjxkYXRlPjE5
-OTkvMDYvMDE8L2RhdGU+PC9wdWItZGF0ZXM+PC9kYXRlcz48cHVibGlzaGVyPldpbGV5LUJsYWNr
-d2VsbDwvcHVibGlzaGVyPjxpc2JuPjA4ODMtODMwNTwvaXNibj48dXJscz48cmVsYXRlZC11cmxz
-Pjx1cmw+aHR0cHM6Ly9kb2kub3JnLzEwLjEwMjkvMTk5OVBBOTAwMDAxPC91cmw+PC9yZWxhdGVk
-LXVybHM+PC91cmxzPjxlbGVjdHJvbmljLXJlc291cmNlLW51bT4xMC4xMDI5LzE5OTlQQTkwMDAw
-MTwvZWxlY3Ryb25pYy1yZXNvdXJjZS1udW0+PGFjY2Vzcy1kYXRlPjIwMTgvMTEvMDM8L2FjY2Vz
-cy1kYXRlPjwvcmVjb3JkPjwvQ2l0ZT48L0VuZE5vdGU+AG==
-</w:fldData>
-        </w:fldChar>
-      </w:r>
-      <w:r>
-        <w:rPr>
-          <w:rFonts w:cstheme="minorHAnsi"/>
-        </w:rPr>
-        <w:instrText xml:space="preserve"> ADDIN EN.CITE.DATA </w:instrText>
-      </w:r>
-      <w:r>
-        <w:rPr>
-          <w:rFonts w:cstheme="minorHAnsi"/>
-        </w:rPr>
-      </w:r>
-      <w:r>
-        <w:rPr>
-          <w:rFonts w:cstheme="minorHAnsi"/>
-        </w:rPr>
-        <w:fldChar w:fldCharType="end"/>
+        <w:instrText xml:space="preserve"> ADDIN EN.CITE &lt;EndNote&gt;&lt;Cite&gt;&lt;Author&gt;Keigwin&lt;/Author&gt;&lt;Year&gt;1998&lt;/Year&gt;&lt;RecNum&gt;7496&lt;/RecNum&gt;&lt;DisplayText&gt;(Keigwin 1998)&lt;/DisplayText&gt;&lt;record&gt;&lt;rec-number&gt;7496&lt;/rec-number&gt;&lt;foreign-keys&gt;&lt;key app="EN" db-id="2xvta5exevtse2ef2a8pxfzmtwdwarp0aeps" timestamp="1541153520"&gt;7496&lt;/key&gt;&lt;/foreign-keys&gt;&lt;ref-type name="Journal Article"&gt;17&lt;/ref-type&gt;&lt;contributors&gt;&lt;authors&gt;&lt;author&gt;Keigwin, Lloyd D.&lt;/author&gt;&lt;/authors&gt;&lt;/contributors&gt;&lt;titles&gt;&lt;title&gt;Glacial-age hydrography of the far northwest Pacific Ocean&lt;/title&gt;&lt;secondary-title&gt;Paleoceanography&lt;/secondary-title&gt;&lt;/titles&gt;&lt;periodical&gt;&lt;full-title&gt;Paleoceanography&lt;/full-title&gt;&lt;/periodical&gt;&lt;pages&gt;323-339&lt;/pages&gt;&lt;volume&gt;13&lt;/volume&gt;&lt;number&gt;4&lt;/number&gt;&lt;dates&gt;&lt;year&gt;1998&lt;/year&gt;&lt;pub-dates&gt;&lt;date&gt;1998/08/01&lt;/date&gt;&lt;/pub-dates&gt;&lt;/dates&gt;&lt;publisher&gt;Wiley-Blackwell&lt;/publisher&gt;&lt;isbn&gt;0883-8305&lt;/isbn&gt;&lt;urls&gt;&lt;related-urls&gt;&lt;url&gt;https://doi.org/10.1029/98PA00874&lt;/url&gt;&lt;/related-urls&gt;&lt;/urls&gt;&lt;electronic-resource-num&gt;10.1029/98PA00874&lt;/electronic-resource-num&gt;&lt;access-date&gt;2018/11/02&lt;/access-date&gt;&lt;/record&gt;&lt;/Cite&gt;&lt;/EndNote&gt;</w:instrText>
       </w:r>
       <w:r>
         <w:rPr>
@@ -1936,7 +1830,7 @@
           <w:rFonts w:cstheme="minorHAnsi"/>
           <w:noProof/>
         </w:rPr>
-        <w:t>(Keigwin 1998, Duplessy et al. 2002, Lynch-Stieglitz et al. 2010)</w:t>
+        <w:t>(Keigwin 1998)</w:t>
       </w:r>
       <w:r>
         <w:rPr>
@@ -2014,7 +1908,17 @@
         <w:t xml:space="preserve"> </w:t>
       </w:r>
       <w:r>
-        <w:t>series reconstructions (&gt; tens of thousands of years) relative to the integration time of the proxy systems (i.e. the temporal variation in environmental conditions is integrated by the proxy measurement due to factors such as growth rate, sampling resolution, and bioturbation; likely no more than thousands of years) we do not explicitly consider integration; however, we do account for known changes in shorter-term environmental variance (e.g., during the transition to late Pleistocene “100-kyr” glacial world) via their impact on the dispersion of proxy data values (below).</w:t>
+        <w:t xml:space="preserve">series reconstructions (&gt; tens of thousands of years) relative to the integration </w:t>
+      </w:r>
+      <w:r>
+        <w:lastRenderedPageBreak/>
+        <w:t>time of the proxy systems (i.e. the temporal variation in environmental conditions is integrated by the proxy measurement due to factors such as growth rate, sampling resolution, and bioturbation; likely no more than thousands of years) we do not explicitly consider integration</w:t>
+      </w:r>
+      <w:r>
+        <w:t xml:space="preserve"> processes</w:t>
+      </w:r>
+      <w:r>
+        <w:t>; however, we do account for known changes in shorter-term environmental variance (e.g., during the transition to late Pleistocene “100-kyr” glacial world) via their impact on the dispersion of proxy data values (below).</w:t>
       </w:r>
     </w:p>
     <w:p>
@@ -2060,19 +1964,7 @@
           <w:rPr>
             <w:rFonts w:ascii="Cambria Math" w:hAnsi="Cambria Math"/>
           </w:rPr>
-          <m:t>(i)</m:t>
-        </m:r>
-        <m:r>
-          <w:rPr>
-            <w:rFonts w:ascii="Cambria Math" w:hAnsi="Cambria Math"/>
-          </w:rPr>
-          <m:t>~</m:t>
-        </m:r>
-        <m:r>
-          <w:rPr>
-            <w:rFonts w:ascii="Cambria Math" w:hAnsi="Cambria Math"/>
-          </w:rPr>
-          <m:t>N</m:t>
+          <m:t>(i)~N</m:t>
         </m:r>
         <m:d>
           <m:dPr>
@@ -2148,13 +2040,7 @@
               <w:rPr>
                 <w:rFonts w:ascii="Cambria Math" w:hAnsi="Cambria Math"/>
               </w:rPr>
-              <m:t>[i]</m:t>
-            </m:r>
-            <m:r>
-              <w:rPr>
-                <w:rFonts w:ascii="Cambria Math" w:hAnsi="Cambria Math"/>
-              </w:rPr>
-              <m:t>),</m:t>
+              <m:t>[i]),</m:t>
             </m:r>
             <m:sSub>
               <m:sSubPr>
@@ -2497,19 +2383,7 @@
           <w:rPr>
             <w:rFonts w:ascii="Cambria Math" w:hAnsi="Cambria Math"/>
           </w:rPr>
-          <m:t>(i)</m:t>
-        </m:r>
-        <m:r>
-          <w:rPr>
-            <w:rFonts w:ascii="Cambria Math" w:hAnsi="Cambria Math"/>
-          </w:rPr>
-          <m:t>~</m:t>
-        </m:r>
-        <m:r>
-          <w:rPr>
-            <w:rFonts w:ascii="Cambria Math" w:hAnsi="Cambria Math"/>
-          </w:rPr>
-          <m:t>N</m:t>
+          <m:t>(i)~N</m:t>
         </m:r>
         <m:d>
           <m:dPr>
@@ -2619,13 +2493,7 @@
                       <w:rPr>
                         <w:rFonts w:ascii="Cambria Math" w:hAnsi="Cambria Math"/>
                       </w:rPr>
-                      <m:t>MgCa</m:t>
-                    </m:r>
-                    <m:r>
-                      <w:rPr>
-                        <w:rFonts w:ascii="Cambria Math" w:hAnsi="Cambria Math"/>
-                      </w:rPr>
-                      <m:t>f</m:t>
+                      <m:t>MgCaf</m:t>
                     </m:r>
                   </m:sub>
                 </m:sSub>
@@ -2767,7 +2635,7 @@
                   <w:rPr>
                     <w:rFonts w:ascii="Cambria Math" w:hAnsi="Cambria Math"/>
                   </w:rPr>
-                  <m:t>σ</m:t>
+                  <m:t>τ</m:t>
                 </m:r>
               </m:e>
               <m:sub>
@@ -2775,13 +2643,7 @@
                   <w:rPr>
                     <w:rFonts w:ascii="Cambria Math" w:hAnsi="Cambria Math"/>
                   </w:rPr>
-                  <m:t>MgCa</m:t>
-                </m:r>
-                <m:r>
-                  <w:rPr>
-                    <w:rFonts w:ascii="Cambria Math" w:hAnsi="Cambria Math"/>
-                  </w:rPr>
-                  <m:t>f</m:t>
+                  <m:t>MgCaf</m:t>
                 </m:r>
               </m:sub>
             </m:sSub>
@@ -2839,251 +2701,316 @@
           <w:rFonts w:cstheme="minorHAnsi"/>
           <w:i/>
         </w:rPr>
+        <w:t>τ</w:t>
+      </w:r>
+      <w:r>
+        <w:rPr>
+          <w:i/>
+          <w:vertAlign w:val="subscript"/>
+        </w:rPr>
+        <w:t>MgCaf</w:t>
+      </w:r>
+      <w:proofErr w:type="spellEnd"/>
+      <w:r>
+        <w:t xml:space="preserve"> </w:t>
+      </w:r>
+      <w:r>
+        <w:t xml:space="preserve">are the parameters </w:t>
+      </w:r>
+      <w:r>
+        <w:t xml:space="preserve">and </w:t>
+      </w:r>
+      <w:r>
+        <w:t>precision (1/</w:t>
+      </w:r>
+      <w:r>
+        <w:rPr>
+          <w:rFonts w:cstheme="minorHAnsi"/>
+        </w:rPr>
         <w:t>σ</w:t>
       </w:r>
       <w:r>
         <w:rPr>
+          <w:vertAlign w:val="superscript"/>
+        </w:rPr>
+        <w:t>2</w:t>
+      </w:r>
+      <w:r>
+        <w:t>)</w:t>
+      </w:r>
+      <w:r>
+        <w:t xml:space="preserve"> associated with the </w:t>
+      </w:r>
+      <w:r>
+        <w:t xml:space="preserve">transfer </w:t>
+      </w:r>
+      <w:r>
+        <w:t xml:space="preserve">function, respectively, and other parameters are analogous to equation 1. In the absence of theoretical constraints, we assign normally distributed priors to the </w:t>
+      </w:r>
+      <w:r>
+        <w:rPr>
+          <w:rFonts w:cstheme="minorHAnsi"/>
+          <w:i/>
+        </w:rPr>
+        <w:t>α</w:t>
+      </w:r>
+      <w:r>
+        <w:t xml:space="preserve"> parameters based on </w:t>
+      </w:r>
+      <w:r>
+        <w:t xml:space="preserve">Bayesian </w:t>
+      </w:r>
+      <w:r>
+        <w:t xml:space="preserve">regression of </w:t>
+      </w:r>
+      <w:r>
+        <w:lastRenderedPageBreak/>
+        <w:t xml:space="preserve">the expression for the mean in equation 2 against the calibration dataset, assuming paleo-seawater Mg/Ca of 1.5 </w:t>
+      </w:r>
+      <w:proofErr w:type="spellStart"/>
+      <w:r>
+        <w:t>mmol</w:t>
+      </w:r>
+      <w:proofErr w:type="spellEnd"/>
+      <w:r>
+        <w:t>/</w:t>
+      </w:r>
+      <w:proofErr w:type="spellStart"/>
+      <w:r>
+        <w:t>mol</w:t>
+      </w:r>
+      <w:proofErr w:type="spellEnd"/>
+      <w:r>
+        <w:t xml:space="preserve"> in the Paleocene and Eocene (</w:t>
+      </w:r>
+      <w:r>
+        <w:rPr>
+          <w:rFonts w:cstheme="minorHAnsi"/>
+          <w:i/>
+        </w:rPr>
+        <w:t>α</w:t>
+      </w:r>
+      <w:r>
+        <w:rPr>
           <w:i/>
           <w:vertAlign w:val="subscript"/>
         </w:rPr>
+        <w:t>1</w:t>
+      </w:r>
+      <w:r>
+        <w:t xml:space="preserve"> ~ </w:t>
+      </w:r>
+      <w:proofErr w:type="gramStart"/>
+      <w:r>
+        <w:t>N[</w:t>
+      </w:r>
+      <w:proofErr w:type="gramEnd"/>
+      <w:r>
+        <w:t>1.5</w:t>
+      </w:r>
+      <w:r>
+        <w:t xml:space="preserve">, </w:t>
+      </w:r>
+      <w:r>
+        <w:rPr>
+          <w:rFonts w:cstheme="minorHAnsi"/>
+        </w:rPr>
+        <w:t xml:space="preserve">σ </w:t>
+      </w:r>
+      <w:r>
+        <w:t xml:space="preserve">= </w:t>
+      </w:r>
+      <w:r>
+        <w:t>0.</w:t>
+      </w:r>
+      <w:r>
+        <w:t>1</w:t>
+      </w:r>
+      <w:r>
+        <w:t xml:space="preserve">], </w:t>
+      </w:r>
+      <w:r>
+        <w:rPr>
+          <w:rFonts w:cstheme="minorHAnsi"/>
+          <w:i/>
+        </w:rPr>
+        <w:t>α</w:t>
+      </w:r>
+      <w:r>
+        <w:rPr>
+          <w:i/>
+          <w:vertAlign w:val="subscript"/>
+        </w:rPr>
+        <w:t>2</w:t>
+      </w:r>
+      <w:r>
+        <w:t xml:space="preserve"> </w:t>
+      </w:r>
+      <w:r>
+        <w:t>~</w:t>
+      </w:r>
+      <w:r>
+        <w:t xml:space="preserve"> N[0.1</w:t>
+      </w:r>
+      <w:r>
+        <w:t xml:space="preserve">, </w:t>
+      </w:r>
+      <w:r>
+        <w:rPr>
+          <w:rFonts w:cstheme="minorHAnsi"/>
+        </w:rPr>
+        <w:t xml:space="preserve">σ </w:t>
+      </w:r>
+      <w:r>
+        <w:t xml:space="preserve">= </w:t>
+      </w:r>
+      <w:r>
+        <w:t>0.0</w:t>
+      </w:r>
+      <w:r>
+        <w:t>1</w:t>
+      </w:r>
+      <w:r>
+        <w:t xml:space="preserve">], </w:t>
+      </w:r>
+      <w:r>
+        <w:rPr>
+          <w:rFonts w:cstheme="minorHAnsi"/>
+          <w:i/>
+        </w:rPr>
+        <w:t>α</w:t>
+      </w:r>
+      <w:r>
+        <w:rPr>
+          <w:i/>
+          <w:vertAlign w:val="subscript"/>
+        </w:rPr>
+        <w:t>3</w:t>
+      </w:r>
+      <w:r>
+        <w:t xml:space="preserve"> </w:t>
+      </w:r>
+      <w:r>
+        <w:t>~</w:t>
+      </w:r>
+      <w:r>
+        <w:t xml:space="preserve"> N[</w:t>
+      </w:r>
+      <w:r>
+        <w:t>-0.0</w:t>
+      </w:r>
+      <w:r>
+        <w:t>2</w:t>
+      </w:r>
+      <w:r>
+        <w:t xml:space="preserve">, </w:t>
+      </w:r>
+      <w:r>
+        <w:rPr>
+          <w:rFonts w:cstheme="minorHAnsi"/>
+        </w:rPr>
+        <w:t xml:space="preserve">σ </w:t>
+      </w:r>
+      <w:r>
+        <w:t xml:space="preserve">= </w:t>
+      </w:r>
+      <w:r>
+        <w:t>0.0</w:t>
+      </w:r>
+      <w:r>
+        <w:t>3</w:t>
+      </w:r>
+      <w:r>
+        <w:t>]).</w:t>
+      </w:r>
+      <w:r>
+        <w:t xml:space="preserve"> The prior estimate on</w:t>
+      </w:r>
+      <w:r>
+        <w:t xml:space="preserve"> the </w:t>
+      </w:r>
+      <w:r>
+        <w:t>precision</w:t>
+      </w:r>
+      <w:r>
+        <w:t xml:space="preserve"> of </w:t>
+      </w:r>
+      <w:proofErr w:type="spellStart"/>
+      <w:r>
+        <w:t>foram</w:t>
+      </w:r>
+      <w:proofErr w:type="spellEnd"/>
+      <w:r>
+        <w:t xml:space="preserve"> Mg/Ca,</w:t>
+      </w:r>
+      <w:r>
+        <w:t xml:space="preserve"> </w:t>
+      </w:r>
+      <w:proofErr w:type="spellStart"/>
+      <w:r>
+        <w:rPr>
+          <w:rFonts w:cstheme="minorHAnsi"/>
+          <w:i/>
+        </w:rPr>
+        <w:t>τ</w:t>
+      </w:r>
+      <w:r>
+        <w:rPr>
+          <w:i/>
+          <w:vertAlign w:val="subscript"/>
+        </w:rPr>
         <w:t>MgCaf</w:t>
       </w:r>
       <w:proofErr w:type="spellEnd"/>
       <w:r>
+        <w:t xml:space="preserve">, </w:t>
+      </w:r>
+      <w:r>
+        <w:t>i</w:t>
+      </w:r>
+      <w:r>
+        <w:t xml:space="preserve">s </w:t>
+      </w:r>
+      <w:r>
+        <w:t>the</w:t>
+      </w:r>
+      <w:r>
+        <w:t xml:space="preserve"> gamma distribution</w:t>
+      </w:r>
+      <w:r>
+        <w:rPr>
+          <w:rFonts w:cstheme="minorHAnsi"/>
+        </w:rPr>
         <w:t xml:space="preserve"> </w:t>
       </w:r>
-      <w:r>
-        <w:t xml:space="preserve">are the parameters </w:t>
-      </w:r>
-      <w:r>
-        <w:t xml:space="preserve">and uncertainty associated with the </w:t>
-      </w:r>
-      <w:r>
-        <w:t xml:space="preserve">transfer </w:t>
-      </w:r>
-      <w:r>
-        <w:t xml:space="preserve">function, respectively, and other parameters are analogous to equation 1. In the absence of theoretical constraints, we assign normally distributed priors to the </w:t>
-      </w:r>
+      <w:proofErr w:type="gramStart"/>
       <w:r>
         <w:rPr>
           <w:rFonts w:cstheme="minorHAnsi"/>
-          <w:i/>
-        </w:rPr>
-        <w:t>α</w:t>
-      </w:r>
-      <w:r>
-        <w:t xml:space="preserve"> parameters based on </w:t>
-      </w:r>
-      <w:r>
-        <w:t xml:space="preserve">Bayesian </w:t>
-      </w:r>
-      <w:r>
-        <w:t xml:space="preserve">regression of the expression for the mean in equation 2 against the calibration dataset, assuming paleo-seawater Mg/Ca of 1.5 </w:t>
-      </w:r>
-      <w:proofErr w:type="spellStart"/>
-      <w:r>
-        <w:t>mmol</w:t>
-      </w:r>
-      <w:proofErr w:type="spellEnd"/>
-      <w:r>
-        <w:t>/</w:t>
-      </w:r>
-      <w:proofErr w:type="spellStart"/>
-      <w:r>
-        <w:t>mol</w:t>
-      </w:r>
-      <w:proofErr w:type="spellEnd"/>
-      <w:r>
-        <w:t xml:space="preserve"> in the Paleocene and Eocene (</w:t>
-      </w:r>
-      <w:r>
-        <w:rPr>
-          <w:rFonts w:cstheme="minorHAnsi"/>
-          <w:i/>
-        </w:rPr>
-        <w:t>α</w:t>
-      </w:r>
-      <w:r>
-        <w:rPr>
-          <w:i/>
-          <w:vertAlign w:val="subscript"/>
-        </w:rPr>
-        <w:t>1</w:t>
-      </w:r>
-      <w:r>
-        <w:t xml:space="preserve"> ~ </w:t>
-      </w:r>
-      <w:proofErr w:type="gramStart"/>
-      <w:r>
-        <w:t>N[</w:t>
+        </w:rPr>
+        <w:t>Γ</w:t>
+      </w:r>
+      <w:r>
+        <w:t>[</w:t>
       </w:r>
       <w:proofErr w:type="gramEnd"/>
       <w:r>
-        <w:t>1.5</w:t>
-      </w:r>
-      <w:r>
-        <w:t>, 0.</w:t>
-      </w:r>
-      <w:r>
-        <w:t>2</w:t>
-      </w:r>
-      <w:r>
-        <w:t>8</w:t>
-      </w:r>
-      <w:r>
-        <w:t xml:space="preserve">], </w:t>
-      </w:r>
-      <w:r>
-        <w:rPr>
-          <w:rFonts w:cstheme="minorHAnsi"/>
-          <w:i/>
-        </w:rPr>
-        <w:t>α</w:t>
-      </w:r>
-      <w:r>
-        <w:rPr>
-          <w:i/>
-          <w:vertAlign w:val="subscript"/>
-        </w:rPr>
-        <w:t>2</w:t>
-      </w:r>
-      <w:r>
-        <w:t xml:space="preserve"> </w:t>
-      </w:r>
-      <w:r>
-        <w:t>~</w:t>
-      </w:r>
-      <w:r>
-        <w:t xml:space="preserve"> N[0.1</w:t>
-      </w:r>
-      <w:r>
-        <w:t xml:space="preserve">, </w:t>
-      </w:r>
-      <w:r>
-        <w:t>0.03</w:t>
-      </w:r>
-      <w:r>
-        <w:t xml:space="preserve">], </w:t>
-      </w:r>
-      <w:r>
-        <w:rPr>
-          <w:rFonts w:cstheme="minorHAnsi"/>
-          <w:i/>
-        </w:rPr>
-        <w:t>α</w:t>
-      </w:r>
-      <w:r>
-        <w:rPr>
-          <w:i/>
-          <w:vertAlign w:val="subscript"/>
-        </w:rPr>
+        <w:t xml:space="preserve">shape = </w:t>
+      </w:r>
+      <w:r>
         <w:t>3</w:t>
       </w:r>
       <w:r>
-        <w:t xml:space="preserve"> </w:t>
-      </w:r>
-      <w:r>
-        <w:t>~</w:t>
-      </w:r>
-      <w:r>
-        <w:t xml:space="preserve"> N[</w:t>
-      </w:r>
-      <w:r>
-        <w:t>-0.0</w:t>
-      </w:r>
-      <w:r>
-        <w:t>2</w:t>
-      </w:r>
-      <w:r>
-        <w:t>, 0.0</w:t>
-      </w:r>
-      <w:r>
-        <w:t>47</w:t>
-      </w:r>
-      <w:r>
-        <w:t>]).</w:t>
-      </w:r>
-      <w:r>
-        <w:t xml:space="preserve"> The prior estimate on</w:t>
-      </w:r>
-      <w:r>
-        <w:t xml:space="preserve"> the variance of </w:t>
-      </w:r>
-      <w:proofErr w:type="spellStart"/>
-      <w:r>
-        <w:t>foram</w:t>
-      </w:r>
-      <w:proofErr w:type="spellEnd"/>
-      <w:r>
-        <w:t xml:space="preserve"> Mg/Ca,</w:t>
-      </w:r>
-      <w:r>
-        <w:t xml:space="preserve"> </w:t>
-      </w:r>
-      <w:r>
-        <w:rPr>
-          <w:rFonts w:cstheme="minorHAnsi"/>
-          <w:i/>
-        </w:rPr>
-        <w:t>σ</w:t>
-      </w:r>
-      <w:r>
-        <w:rPr>
-          <w:i/>
-          <w:vertAlign w:val="subscript"/>
-        </w:rPr>
-        <w:t>MgCaf</w:t>
-      </w:r>
-      <w:r>
-        <w:rPr>
-          <w:vertAlign w:val="superscript"/>
-        </w:rPr>
-        <w:t>2</w:t>
-      </w:r>
-      <w:r>
-        <w:t xml:space="preserve">, </w:t>
-      </w:r>
-      <w:r>
-        <w:t>i</w:t>
-      </w:r>
-      <w:r>
-        <w:t xml:space="preserve">s a gamma distribution with mean equal to the standard deviation of the regression residuals (0.13 </w:t>
-      </w:r>
-      <w:proofErr w:type="spellStart"/>
-      <w:r>
-        <w:t>mmol</w:t>
-      </w:r>
-      <w:proofErr w:type="spellEnd"/>
-      <w:r>
-        <w:t>/</w:t>
-      </w:r>
-      <w:proofErr w:type="spellStart"/>
-      <w:r>
-        <w:t>mol</w:t>
-      </w:r>
-      <w:proofErr w:type="spellEnd"/>
-      <w:r>
-        <w:t>) and variance of 0.01</w:t>
-      </w:r>
-      <w:r>
-        <w:t xml:space="preserve"> (</w:t>
-      </w:r>
-      <w:proofErr w:type="gramStart"/>
-      <w:r>
-        <w:rPr>
-          <w:rFonts w:cstheme="minorHAnsi"/>
-        </w:rPr>
-        <w:t>Γ</w:t>
-      </w:r>
-      <w:r>
-        <w:t>[</w:t>
-      </w:r>
-      <w:proofErr w:type="gramEnd"/>
-      <w:r>
-        <w:t>shape = 0.029, rate = 1.69])</w:t>
-      </w:r>
-      <w:r>
-        <w:t>.</w:t>
+        <w:t xml:space="preserve">, rate = 1/30], which </w:t>
+      </w:r>
+      <w:r>
+        <w:t xml:space="preserve">approximates the precision of the </w:t>
+      </w:r>
+      <w:r>
+        <w:t xml:space="preserve">independent </w:t>
+      </w:r>
+      <w:r>
+        <w:t>regression.</w:t>
       </w:r>
     </w:p>
     <w:p>
@@ -3222,13 +3149,7 @@
           <w:rPr>
             <w:rFonts w:ascii="Cambria Math" w:hAnsi="Cambria Math"/>
           </w:rPr>
-          <m:t>~</m:t>
-        </m:r>
-        <m:r>
-          <w:rPr>
-            <w:rFonts w:ascii="Cambria Math" w:hAnsi="Cambria Math"/>
-          </w:rPr>
-          <m:t>N</m:t>
+          <m:t>~N</m:t>
         </m:r>
         <m:d>
           <m:dPr>
@@ -3602,7 +3523,7 @@
                   <w:rPr>
                     <w:rFonts w:ascii="Cambria Math" w:hAnsi="Cambria Math"/>
                   </w:rPr>
-                  <m:t>σ</m:t>
+                  <m:t>τ</m:t>
                 </m:r>
               </m:e>
               <m:sub>
@@ -3735,330 +3656,374 @@
         <w:t>1</w:t>
       </w:r>
       <w:r>
-        <w:t xml:space="preserve">), which is relevant only in comparing our posterior parameter estimates to other work. Prior estimates of the model parameters were obtained and specified as for Mg/Ca; </w:t>
-      </w:r>
-      <w:r>
-        <w:rPr>
-          <w:highlight w:val="yellow"/>
-        </w:rPr>
-        <w:t xml:space="preserve">these </w:t>
-      </w:r>
-      <w:r>
-        <w:rPr>
-          <w:highlight w:val="yellow"/>
-        </w:rPr>
+        <w:t>), which is relevant only in comparing our posterior parameter estimates to other work. Prior estimates of the model parameters were obtained and specified as for Mg/Ca</w:t>
+      </w:r>
+      <w:r>
+        <w:t xml:space="preserve">; these </w:t>
+      </w:r>
+      <w:r>
         <w:t>a</w:t>
       </w:r>
       <w:r>
-        <w:rPr>
-          <w:highlight w:val="yellow"/>
-        </w:rPr>
         <w:t xml:space="preserve">re </w:t>
       </w:r>
       <w:r>
         <w:rPr>
           <w:rFonts w:cstheme="minorHAnsi"/>
           <w:i/>
-          <w:highlight w:val="yellow"/>
         </w:rPr>
         <w:t>β</w:t>
       </w:r>
       <w:r>
         <w:rPr>
           <w:i/>
-          <w:highlight w:val="yellow"/>
           <w:vertAlign w:val="subscript"/>
         </w:rPr>
         <w:t>1</w:t>
       </w:r>
       <w:r>
-        <w:rPr>
-          <w:highlight w:val="yellow"/>
-        </w:rPr>
         <w:t xml:space="preserve"> </w:t>
       </w:r>
       <w:r>
-        <w:rPr>
-          <w:highlight w:val="yellow"/>
-        </w:rPr>
         <w:t>~</w:t>
       </w:r>
       <w:r>
-        <w:rPr>
-          <w:highlight w:val="yellow"/>
-        </w:rPr>
         <w:t xml:space="preserve"> </w:t>
       </w:r>
       <w:proofErr w:type="gramStart"/>
       <w:r>
-        <w:rPr>
-          <w:highlight w:val="yellow"/>
-        </w:rPr>
         <w:t>N[</w:t>
       </w:r>
       <w:proofErr w:type="gramEnd"/>
       <w:r>
-        <w:rPr>
-          <w:highlight w:val="yellow"/>
-        </w:rPr>
-        <w:t xml:space="preserve">,], </w:t>
+        <w:t>3.32</w:t>
+      </w:r>
+      <w:r>
+        <w:t>,</w:t>
+      </w:r>
+      <w:r>
+        <w:t xml:space="preserve"> </w:t>
       </w:r>
       <w:r>
         <w:rPr>
           <w:rFonts w:cstheme="minorHAnsi"/>
-          <w:i/>
-          <w:highlight w:val="yellow"/>
+        </w:rPr>
+        <w:t xml:space="preserve">σ </w:t>
+      </w:r>
+      <w:r>
+        <w:t>= 0.02</w:t>
+      </w:r>
+      <w:r>
+        <w:t xml:space="preserve">], </w:t>
+      </w:r>
+      <w:r>
+        <w:rPr>
+          <w:rFonts w:cstheme="minorHAnsi"/>
+          <w:i/>
         </w:rPr>
         <w:t>β</w:t>
       </w:r>
       <w:r>
         <w:rPr>
           <w:i/>
-          <w:highlight w:val="yellow"/>
           <w:vertAlign w:val="subscript"/>
         </w:rPr>
         <w:t>2</w:t>
       </w:r>
       <w:r>
-        <w:rPr>
-          <w:highlight w:val="yellow"/>
-        </w:rPr>
         <w:t xml:space="preserve"> </w:t>
       </w:r>
       <w:r>
-        <w:rPr>
-          <w:highlight w:val="yellow"/>
-        </w:rPr>
         <w:t>~</w:t>
       </w:r>
       <w:r>
-        <w:rPr>
-          <w:highlight w:val="yellow"/>
-        </w:rPr>
-        <w:t xml:space="preserve"> N[,], </w:t>
+        <w:t xml:space="preserve"> N[</w:t>
+      </w:r>
+      <w:r>
+        <w:t>-0.237</w:t>
+      </w:r>
+      <w:r>
+        <w:t>,</w:t>
+      </w:r>
+      <w:r>
+        <w:t xml:space="preserve"> </w:t>
       </w:r>
       <w:r>
         <w:rPr>
           <w:rFonts w:cstheme="minorHAnsi"/>
-          <w:i/>
-          <w:highlight w:val="yellow"/>
+        </w:rPr>
+        <w:t xml:space="preserve">σ </w:t>
+      </w:r>
+      <w:r>
+        <w:t>= 0.01</w:t>
+      </w:r>
+      <w:r>
+        <w:t xml:space="preserve">], </w:t>
+      </w:r>
+      <w:r>
+        <w:rPr>
+          <w:rFonts w:cstheme="minorHAnsi"/>
+          <w:i/>
         </w:rPr>
         <w:t>β</w:t>
       </w:r>
       <w:r>
         <w:rPr>
           <w:i/>
-          <w:highlight w:val="yellow"/>
           <w:vertAlign w:val="subscript"/>
         </w:rPr>
         <w:t>3</w:t>
       </w:r>
       <w:r>
-        <w:rPr>
-          <w:highlight w:val="yellow"/>
-        </w:rPr>
         <w:t xml:space="preserve"> </w:t>
       </w:r>
       <w:r>
-        <w:rPr>
-          <w:highlight w:val="yellow"/>
-        </w:rPr>
         <w:t>~</w:t>
       </w:r>
       <w:r>
-        <w:rPr>
-          <w:highlight w:val="yellow"/>
-        </w:rPr>
-        <w:t xml:space="preserve"> N[,], and </w:t>
+        <w:t xml:space="preserve"> N[</w:t>
+      </w:r>
+      <w:r>
+        <w:t>0.00</w:t>
+      </w:r>
+      <w:r>
+        <w:t>1</w:t>
+      </w:r>
+      <w:r>
+        <w:t>,</w:t>
+      </w:r>
+      <w:r>
+        <w:t xml:space="preserve"> </w:t>
       </w:r>
       <w:r>
         <w:rPr>
           <w:rFonts w:cstheme="minorHAnsi"/>
-          <w:i/>
-          <w:highlight w:val="yellow"/>
-        </w:rPr>
-        <w:t>σ</w:t>
+        </w:rPr>
+        <w:t xml:space="preserve">σ </w:t>
+      </w:r>
+      <w:r>
+        <w:t>= 0.</w:t>
+      </w:r>
+      <w:r>
+        <w:t>0</w:t>
+      </w:r>
+      <w:r>
+        <w:t>005</w:t>
+      </w:r>
+      <w:r>
+        <w:t>]</w:t>
+      </w:r>
+      <w:r>
+        <w:t>.</w:t>
+      </w:r>
+      <w:r>
+        <w:t xml:space="preserve"> Because the amplitude of </w:t>
+      </w:r>
+      <w:r>
+        <w:t>high-frequency (i.e. below the resolution of our model)</w:t>
+      </w:r>
+      <w:r>
+        <w:t xml:space="preserve"> </w:t>
+      </w:r>
+      <w:r>
+        <w:rPr>
+          <w:i/>
+        </w:rPr>
+        <w:t>δ</w:t>
+      </w:r>
+      <w:r>
+        <w:rPr>
+          <w:i/>
+          <w:vertAlign w:val="superscript"/>
+        </w:rPr>
+        <w:t>18</w:t>
+      </w:r>
+      <w:r>
+        <w:rPr>
+          <w:i/>
+        </w:rPr>
+        <w:t>O</w:t>
+      </w:r>
+      <w:r>
+        <w:rPr>
+          <w:i/>
+          <w:vertAlign w:val="subscript"/>
+        </w:rPr>
+        <w:t>sw</w:t>
+      </w:r>
+      <w:r>
+        <w:rPr>
+          <w:vertAlign w:val="subscript"/>
+        </w:rPr>
+        <w:t xml:space="preserve"> </w:t>
+      </w:r>
+      <w:r>
+        <w:t xml:space="preserve">variance increased substantially with the onset of modern, 100 </w:t>
+      </w:r>
+      <w:proofErr w:type="spellStart"/>
+      <w:r>
+        <w:t>kyr</w:t>
+      </w:r>
+      <w:proofErr w:type="spellEnd"/>
+      <w:r>
+        <w:t xml:space="preserve"> glacial cycles, we </w:t>
+      </w:r>
+      <w:r>
+        <w:t>modeled</w:t>
+      </w:r>
+      <w:r>
+        <w:t xml:space="preserve"> </w:t>
       </w:r>
       <w:r>
         <w:rPr>
           <w:rFonts w:cstheme="minorHAnsi"/>
           <w:i/>
-          <w:highlight w:val="yellow"/>
+        </w:rPr>
+        <w:t>τ</w:t>
+      </w:r>
+      <w:r>
+        <w:rPr>
+          <w:i/>
           <w:vertAlign w:val="subscript"/>
         </w:rPr>
+        <w:t>δ18Of</w:t>
+      </w:r>
+      <w:r>
+        <w:t>(</w:t>
+      </w:r>
+      <w:proofErr w:type="spellStart"/>
+      <w:r>
+        <w:rPr>
+          <w:i/>
+        </w:rPr>
+        <w:t>i</w:t>
+      </w:r>
+      <w:proofErr w:type="spellEnd"/>
+      <w:r>
+        <w:t>)</w:t>
+      </w:r>
+      <w:r>
+        <w:t xml:space="preserve"> </w:t>
+      </w:r>
+      <w:r>
+        <w:t xml:space="preserve">separately for proxy data younger than 800 </w:t>
+      </w:r>
+      <w:proofErr w:type="spellStart"/>
+      <w:r>
+        <w:t>ka</w:t>
+      </w:r>
+      <w:proofErr w:type="spellEnd"/>
+      <w:r>
+        <w:t xml:space="preserve"> (</w:t>
+      </w:r>
+      <w:r>
+        <w:rPr>
+          <w:rFonts w:cstheme="minorHAnsi"/>
+          <w:i/>
+        </w:rPr>
+        <w:t>τ</w:t>
+      </w:r>
+      <w:r>
+        <w:rPr>
+          <w:rFonts w:cstheme="minorHAnsi"/>
+          <w:i/>
+          <w:vertAlign w:val="subscript"/>
+        </w:rPr>
         <w:t>δ</w:t>
       </w:r>
       <w:r>
         <w:rPr>
           <w:i/>
-          <w:highlight w:val="yellow"/>
           <w:vertAlign w:val="subscript"/>
         </w:rPr>
         <w:t>18Of</w:t>
       </w:r>
       <w:r>
-        <w:rPr>
-          <w:highlight w:val="yellow"/>
-          <w:vertAlign w:val="superscript"/>
-        </w:rPr>
-        <w:t>2</w:t>
-      </w:r>
-      <w:r>
-        <w:rPr>
-          <w:highlight w:val="yellow"/>
-        </w:rPr>
-        <w:t xml:space="preserve"> </w:t>
-      </w:r>
-      <w:r>
-        <w:rPr>
-          <w:highlight w:val="yellow"/>
-        </w:rPr>
-        <w:t>~</w:t>
-      </w:r>
-      <w:r>
-        <w:rPr>
-          <w:highlight w:val="yellow"/>
-        </w:rPr>
-        <w:t xml:space="preserve"> </w:t>
-      </w:r>
+        <w:t xml:space="preserve"> ~ </w:t>
+      </w:r>
+      <w:proofErr w:type="gramStart"/>
       <w:r>
         <w:rPr>
           <w:rFonts w:cstheme="minorHAnsi"/>
-          <w:highlight w:val="yellow"/>
         </w:rPr>
         <w:t>Γ</w:t>
       </w:r>
       <w:r>
-        <w:rPr>
-          <w:highlight w:val="yellow"/>
-        </w:rPr>
-        <w:t>[,]</w:t>
-      </w:r>
-      <w:r>
-        <w:t xml:space="preserve">. Because the amplitude of seawater </w:t>
-      </w:r>
-      <w:r>
-        <w:rPr>
-          <w:i/>
+        <w:t>[</w:t>
+      </w:r>
+      <w:proofErr w:type="gramEnd"/>
+      <w:r>
+        <w:t>6</w:t>
+      </w:r>
+      <w:r>
+        <w:t>,</w:t>
+      </w:r>
+      <w:r>
+        <w:t xml:space="preserve"> 1</w:t>
+      </w:r>
+      <w:r>
+        <w:t>]</w:t>
+      </w:r>
+      <w:r>
+        <w:t>) and for all other proxy and calibration data (</w:t>
+      </w:r>
+      <w:r>
+        <w:rPr>
+          <w:rFonts w:cstheme="minorHAnsi"/>
+          <w:i/>
+        </w:rPr>
+        <w:t>τ</w:t>
+      </w:r>
+      <w:r>
+        <w:rPr>
+          <w:rFonts w:cstheme="minorHAnsi"/>
+          <w:i/>
+          <w:vertAlign w:val="subscript"/>
         </w:rPr>
         <w:t>δ</w:t>
       </w:r>
       <w:r>
         <w:rPr>
           <w:i/>
-          <w:vertAlign w:val="superscript"/>
-        </w:rPr>
-        <w:t>18</w:t>
-      </w:r>
-      <w:r>
-        <w:rPr>
-          <w:i/>
-        </w:rPr>
-        <w:t>O</w:t>
-      </w:r>
-      <w:r>
-        <w:rPr>
-          <w:i/>
           <w:vertAlign w:val="subscript"/>
         </w:rPr>
-        <w:t>sw</w:t>
-      </w:r>
-      <w:r>
-        <w:rPr>
-          <w:vertAlign w:val="subscript"/>
-        </w:rPr>
-        <w:t xml:space="preserve"> </w:t>
-      </w:r>
-      <w:r>
-        <w:t xml:space="preserve">variance at timescales below that modeled here increased substantially with the onset of modern, 100 </w:t>
-      </w:r>
-      <w:proofErr w:type="spellStart"/>
-      <w:r>
-        <w:t>kyr</w:t>
-      </w:r>
-      <w:proofErr w:type="spellEnd"/>
-      <w:r>
-        <w:t xml:space="preserve"> glacial cycles, we set </w:t>
-      </w:r>
-      <w:r>
-        <w:rPr>
-          <w:i/>
-        </w:rPr>
-        <w:t>σ</w:t>
-      </w:r>
-      <w:r>
-        <w:rPr>
-          <w:i/>
-          <w:vertAlign w:val="subscript"/>
-        </w:rPr>
-        <w:t>δ18Of</w:t>
-      </w:r>
-      <w:r>
-        <w:t>(</w:t>
-      </w:r>
-      <w:proofErr w:type="spellStart"/>
-      <w:r>
-        <w:rPr>
-          <w:i/>
-        </w:rPr>
-        <w:t>i</w:t>
-      </w:r>
-      <w:proofErr w:type="spellEnd"/>
-      <w:r>
-        <w:t>)</w:t>
-      </w:r>
-      <w:r>
-        <w:t xml:space="preserve"> equal to </w:t>
-      </w:r>
-      <w:r>
-        <w:rPr>
-          <w:i/>
-        </w:rPr>
-        <w:t>σ</w:t>
-      </w:r>
-      <w:r>
-        <w:rPr>
-          <w:i/>
-          <w:vertAlign w:val="subscript"/>
-        </w:rPr>
-        <w:t>δ18Of</w:t>
-      </w:r>
-      <w:r>
-        <w:t xml:space="preserve"> + </w:t>
-      </w:r>
-      <w:r>
-        <w:rPr>
-          <w:i/>
-        </w:rPr>
-        <w:t>σ</w:t>
-      </w:r>
-      <w:r>
-        <w:rPr>
-          <w:i/>
-          <w:vertAlign w:val="subscript"/>
-        </w:rPr>
-        <w:t>δ18Of</w:t>
-      </w:r>
-      <w:r>
-        <w:rPr>
-          <w:i/>
-          <w:vertAlign w:val="subscript"/>
-        </w:rPr>
-        <w:t>_off</w:t>
-      </w:r>
-      <w:r>
-        <w:t xml:space="preserve">, where the prior on the latter term is </w:t>
-      </w:r>
-      <w:proofErr w:type="gramStart"/>
-      <w:r>
-        <w:t>N[</w:t>
-      </w:r>
-      <w:proofErr w:type="gramEnd"/>
-      <w:r>
-        <w:t xml:space="preserve">0.25, 0.05] based on the observed increase in proxy variance at ~100kyr timescales, for proxy samples </w:t>
-      </w:r>
-      <w:r>
-        <w:t>younger than 8</w:t>
+        <w:t>18Of</w:t>
+      </w:r>
+      <w:r>
+        <w:t xml:space="preserve"> ~ </w:t>
+      </w:r>
+      <w:r>
+        <w:rPr>
+          <w:rFonts w:cstheme="minorHAnsi"/>
+        </w:rPr>
+        <w:t>Γ</w:t>
+      </w:r>
+      <w:r>
+        <w:t>[</w:t>
+      </w:r>
+      <w:r>
+        <w:t>3</w:t>
+      </w:r>
+      <w:r>
+        <w:t>,</w:t>
+      </w:r>
+      <w:r>
+        <w:t xml:space="preserve"> 1/30</w:t>
+      </w:r>
+      <w:r>
+        <w:t>]</w:t>
+      </w:r>
+      <w:r>
+        <w:t xml:space="preserve">). The former estimate is </w:t>
+      </w:r>
+      <w:r>
+        <w:t xml:space="preserve">based on the observed proxy variance </w:t>
+      </w:r>
+      <w:r>
+        <w:t xml:space="preserve">since </w:t>
+      </w:r>
+      <w:r>
+        <w:t>8</w:t>
       </w:r>
       <w:r>
         <w:t>0</w:t>
@@ -4071,6 +4036,9 @@
         <w:t>ka</w:t>
       </w:r>
       <w:proofErr w:type="spellEnd"/>
+      <w:r>
+        <w:t>, whereas the former approximates the precision of the calibration relationship</w:t>
+      </w:r>
       <w:r>
         <w:t>.</w:t>
       </w:r>
@@ -4088,7 +4056,11 @@
     </w:p>
     <w:p>
       <w:r>
-        <w:t>The paleoenvironmental variables underlying the observed proxy signals are represented as time series using a correlated random walk model. This parameterization is desirable in that it is minimally prescriptive (i.e. no preferred state or pattern of change is prescribed) but allows incorporation of constraints</w:t>
+        <w:t xml:space="preserve">The paleoenvironmental variables underlying the observed proxy signals are represented as time series using a correlated random walk model. This parameterization is desirable in that it is minimally </w:t>
+      </w:r>
+      <w:r>
+        <w:lastRenderedPageBreak/>
+        <w:t>prescriptive (i.e. no preferred state or pattern of change is prescribed) but allows incorporation of constraints</w:t>
       </w:r>
       <w:r>
         <w:t xml:space="preserve"> on</w:t>
@@ -4161,13 +4133,7 @@
               <w:rPr>
                 <w:rFonts w:ascii="Cambria Math" w:hAnsi="Cambria Math"/>
               </w:rPr>
-              <m:t>t</m:t>
-            </m:r>
-            <m:r>
-              <w:rPr>
-                <w:rFonts w:ascii="Cambria Math" w:hAnsi="Cambria Math"/>
-              </w:rPr>
-              <m:t>-1</m:t>
+              <m:t>t-1</m:t>
             </m:r>
           </m:e>
         </m:d>
@@ -4289,7 +4255,6 @@
         <w:rPr>
           <w:rFonts w:eastAsiaTheme="minorEastAsia"/>
         </w:rPr>
-        <w:lastRenderedPageBreak/>
         <w:t>where:</w:t>
       </w:r>
     </w:p>
@@ -4442,7 +4407,7 @@
                   <w:rPr>
                     <w:rFonts w:ascii="Cambria Math" w:hAnsi="Cambria Math"/>
                   </w:rPr>
-                  <m:t>σ</m:t>
+                  <m:t>τ</m:t>
                 </m:r>
               </m:e>
               <m:sub>
@@ -4577,7 +4542,13 @@
       </w:r>
       <w:proofErr w:type="spellEnd"/>
       <w:r>
-        <w:t xml:space="preserve"> and standard deviation </w:t>
+        <w:t xml:space="preserve"> and </w:t>
+      </w:r>
+      <w:r>
+        <w:t>precision</w:t>
+      </w:r>
+      <w:r>
+        <w:t xml:space="preserve"> </w:t>
       </w:r>
       <w:proofErr w:type="spellStart"/>
       <w:r>
@@ -4585,7 +4556,7 @@
           <w:rFonts w:cstheme="minorHAnsi"/>
           <w:i/>
         </w:rPr>
-        <w:t>σ</w:t>
+        <w:t>τ</w:t>
       </w:r>
       <w:r>
         <w:rPr>
@@ -4599,7 +4570,13 @@
         <w:t xml:space="preserve">. </w:t>
       </w:r>
       <w:r>
-        <w:t xml:space="preserve">This gives three parameters, </w:t>
+        <w:t>This gives three</w:t>
+      </w:r>
+      <w:r>
+        <w:t xml:space="preserve"> independent</w:t>
+      </w:r>
+      <w:r>
+        <w:t xml:space="preserve"> parameters, </w:t>
       </w:r>
       <w:proofErr w:type="spellStart"/>
       <w:r>
@@ -4627,7 +4604,7 @@
           <w:rFonts w:cstheme="minorHAnsi"/>
           <w:i/>
         </w:rPr>
-        <w:t>σ</w:t>
+        <w:t>τ</w:t>
       </w:r>
       <w:r>
         <w:rPr>
@@ -4647,7 +4624,7 @@
         <w:t>Y</w:t>
       </w:r>
       <w:r>
-        <w:t xml:space="preserve"> at the beginning of the time series, that require prior estimates (though initialization of the entire time series using informed prior estimates can be used to speed convergence). </w:t>
+        <w:t xml:space="preserve"> at the beginning of the time series. </w:t>
       </w:r>
     </w:p>
     <w:p>
@@ -4696,10 +4673,55 @@
         <w:t xml:space="preserve"> </w:t>
       </w:r>
       <w:r>
-        <w:t xml:space="preserve">Although the proxy data used here span only the interval from ~18 Ma to present, seawater Mg/Ca proxy data are sparse and extending the seawater model over this temporal domain was necessary in order to generate a robust time series that spanned both the proxy data sets and the Paleogene Mg/Ca proxy calibration data. </w:t>
-      </w:r>
-      <w:r>
-        <w:t xml:space="preserve">Given that the modeled quantity is a ratio, we treat the error term in this time series model as a proportion, such that the change in </w:t>
+        <w:t xml:space="preserve">Although the </w:t>
+      </w:r>
+      <w:proofErr w:type="spellStart"/>
+      <w:r>
+        <w:t>foram</w:t>
+      </w:r>
+      <w:proofErr w:type="spellEnd"/>
+      <w:r>
+        <w:t xml:space="preserve"> </w:t>
+      </w:r>
+      <w:r>
+        <w:t>proxy data used here span only the interval from ~18 Ma to present, extending the seawater model over this</w:t>
+      </w:r>
+      <w:r>
+        <w:t xml:space="preserve"> longer</w:t>
+      </w:r>
+      <w:r>
+        <w:t xml:space="preserve"> temporal domain was necessary in order to generate a </w:t>
+      </w:r>
+      <w:r>
+        <w:t xml:space="preserve">stable </w:t>
+      </w:r>
+      <w:r>
+        <w:t>time series</w:t>
+      </w:r>
+      <w:r>
+        <w:t>, conditioned on sparse seawater Mg/Ca proxy data,</w:t>
+      </w:r>
+      <w:r>
+        <w:t xml:space="preserve"> that spanned both the </w:t>
+      </w:r>
+      <w:r>
+        <w:t xml:space="preserve">target post-Oligocene interval </w:t>
+      </w:r>
+      <w:r>
+        <w:t>and the Paleogene</w:t>
+      </w:r>
+      <w:r>
+        <w:t>-aged</w:t>
+      </w:r>
+      <w:r>
+        <w:t xml:space="preserve"> Mg/Ca proxy calibration data. </w:t>
+      </w:r>
+      <w:r>
+        <w:t xml:space="preserve">Given that the modeled </w:t>
+      </w:r>
+      <w:r>
+        <w:lastRenderedPageBreak/>
+        <w:t xml:space="preserve">quantity is a ratio, we treat the error term in this time series model as a proportion, such that the change in </w:t>
       </w:r>
       <w:proofErr w:type="spellStart"/>
       <w:r>
@@ -4817,12 +4839,13 @@
       <w:r>
         <w:t xml:space="preserve"> </w:t>
       </w:r>
+      <w:proofErr w:type="spellStart"/>
       <w:r>
         <w:rPr>
           <w:rFonts w:cstheme="minorHAnsi"/>
           <w:i/>
         </w:rPr>
-        <w:t>σ</w:t>
+        <w:t>τ</w:t>
       </w:r>
       <w:r>
         <w:rPr>
@@ -4831,278 +4854,299 @@
         </w:rPr>
         <w:t>MgCasw</w:t>
       </w:r>
+      <w:proofErr w:type="spellEnd"/>
+      <w:r>
+        <w:t xml:space="preserve"> ~ </w:t>
+      </w:r>
+      <w:r>
+        <w:rPr>
+          <w:rFonts w:cstheme="minorHAnsi"/>
+        </w:rPr>
+        <w:t>Γ</w:t>
+      </w:r>
+      <w:r>
+        <w:t>[</w:t>
+      </w:r>
+      <w:r>
+        <w:t>1,000</w:t>
+      </w:r>
+      <w:r>
+        <w:t>,</w:t>
+      </w:r>
+      <w:r>
+        <w:t xml:space="preserve"> </w:t>
+      </w:r>
+      <w:r>
+        <w:t>0.01</w:t>
+      </w:r>
+      <w:r>
+        <w:t>])</w:t>
+      </w:r>
+      <w:r>
+        <w:t>.</w:t>
+      </w:r>
+      <w:r>
+        <w:t xml:space="preserve"> We use a weakly informative prior on the initial state of </w:t>
+      </w:r>
+      <w:proofErr w:type="spellStart"/>
+      <w:r>
+        <w:rPr>
+          <w:i/>
+        </w:rPr>
+        <w:t>MgCa</w:t>
+      </w:r>
+      <w:r>
+        <w:rPr>
+          <w:i/>
+          <w:vertAlign w:val="subscript"/>
+        </w:rPr>
+        <w:t>sw</w:t>
+      </w:r>
+      <w:proofErr w:type="spellEnd"/>
+      <w:r>
+        <w:t xml:space="preserve"> at 110 Ma, U[1,</w:t>
+      </w:r>
+      <w:r>
+        <w:t xml:space="preserve"> </w:t>
+      </w:r>
+      <w:r>
+        <w:t xml:space="preserve">2], consistent with independent interpretations of Cretaceous proxy data </w:t>
+      </w:r>
+      <w:r>
+        <w:fldChar w:fldCharType="begin"/>
+      </w:r>
+      <w:r>
+        <w:instrText xml:space="preserve"> ADDIN EN.CITE &lt;EndNote&gt;&lt;Cite&gt;&lt;Author&gt;Coggon&lt;/Author&gt;&lt;Year&gt;2010&lt;/Year&gt;&lt;RecNum&gt;3691&lt;/RecNum&gt;&lt;DisplayText&gt;(Coggon et al. 2010)&lt;/DisplayText&gt;&lt;record&gt;&lt;rec-number&gt;3691&lt;/rec-number&gt;&lt;foreign-keys&gt;&lt;key app="EN" db-id="2xvta5exevtse2ef2a8pxfzmtwdwarp0aeps" timestamp="1273774169" guid="c09616eb-73bd-4a9f-bf82-46642b9c99a1"&gt;3691&lt;/key&gt;&lt;/foreign-keys&gt;&lt;ref-type name="Journal Article"&gt;17&lt;/ref-type&gt;&lt;contributors&gt;&lt;authors&gt;&lt;author&gt;Coggon, R. M.&lt;/author&gt;&lt;author&gt;Teagle, D. A. H.&lt;/author&gt;&lt;author&gt;Smith-Duque, C. E.&lt;/author&gt;&lt;author&gt;Alt, J. C.&lt;/author&gt;&lt;author&gt;Cooper, M. J.&lt;/author&gt;&lt;/authors&gt;&lt;/contributors&gt;&lt;titles&gt;&lt;title&gt;Reconstructing past seawater Mg/Ca and Sr/Ca from mid-ocean ridge flank calcium carbonate veins&lt;/title&gt;&lt;secondary-title&gt;Science&lt;/secondary-title&gt;&lt;/titles&gt;&lt;periodical&gt;&lt;full-title&gt;Science&lt;/full-title&gt;&lt;abbr-1&gt;Science&lt;/abbr-1&gt;&lt;/periodical&gt;&lt;pages&gt;1114-1117&lt;/pages&gt;&lt;volume&gt;327&lt;/volume&gt;&lt;dates&gt;&lt;year&gt;2010&lt;/year&gt;&lt;/dates&gt;&lt;urls&gt;&lt;/urls&gt;&lt;electronic-resource-num&gt;10.1126/science.1182252&lt;/electronic-resource-num&gt;&lt;/record&gt;&lt;/Cite&gt;&lt;/EndNote&gt;</w:instrText>
+      </w:r>
+      <w:r>
+        <w:fldChar w:fldCharType="separate"/>
+      </w:r>
+      <w:r>
+        <w:rPr>
+          <w:noProof/>
+        </w:rPr>
+        <w:t>(Coggon et al. 2010)</w:t>
+      </w:r>
+      <w:r>
+        <w:fldChar w:fldCharType="end"/>
+      </w:r>
+      <w:r>
+        <w:t>.</w:t>
+      </w:r>
+    </w:p>
+    <w:p>
+      <w:r>
+        <w:t>The average sampling resolution for the Mg/Ca and δ</w:t>
+      </w:r>
       <w:r>
         <w:rPr>
           <w:vertAlign w:val="superscript"/>
         </w:rPr>
-        <w:t>2</w:t>
+        <w:t>18</w:t>
+      </w:r>
+      <w:r>
+        <w:t xml:space="preserve">O proxy data is approximately 1 sample per 240 and 180 </w:t>
+      </w:r>
+      <w:proofErr w:type="spellStart"/>
+      <w:r>
+        <w:t>kyr</w:t>
+      </w:r>
+      <w:proofErr w:type="spellEnd"/>
+      <w:r>
+        <w:t xml:space="preserve">, respectively, prior to the 800 </w:t>
+      </w:r>
+      <w:proofErr w:type="spellStart"/>
+      <w:r>
+        <w:t>ka</w:t>
+      </w:r>
+      <w:proofErr w:type="spellEnd"/>
+      <w:r>
+        <w:t xml:space="preserve"> transition</w:t>
+      </w:r>
+      <w:r>
+        <w:t xml:space="preserve">. As such, </w:t>
+      </w:r>
+      <w:r>
+        <w:t>the data are best suited to characterizing secular trends at timescale</w:t>
+      </w:r>
+      <w:r>
+        <w:t>s</w:t>
+      </w:r>
+      <w:r>
+        <w:t xml:space="preserve"> above 10</w:t>
+      </w:r>
+      <w:r>
+        <w:rPr>
+          <w:vertAlign w:val="superscript"/>
+        </w:rPr>
+        <w:t>5</w:t>
+      </w:r>
+      <w:r>
+        <w:t xml:space="preserve"> years</w:t>
+      </w:r>
+      <w:r>
+        <w:t>,</w:t>
+      </w:r>
+      <w:r>
+        <w:t xml:space="preserve"> and </w:t>
+      </w:r>
+      <w:r>
+        <w:t xml:space="preserve">are </w:t>
+      </w:r>
+      <w:r>
+        <w:t xml:space="preserve">inadequate to resolve finer-scale (e.g., orbital) variation. </w:t>
+      </w:r>
+      <w:r>
+        <w:t>W</w:t>
+      </w:r>
+      <w:r>
+        <w:t xml:space="preserve">e </w:t>
+      </w:r>
+      <w:r>
+        <w:t xml:space="preserve">thus </w:t>
+      </w:r>
+      <w:r>
+        <w:t>model b</w:t>
+      </w:r>
+      <w:r>
+        <w:t>ottom water temperature and δ</w:t>
+      </w:r>
+      <w:r>
+        <w:rPr>
+          <w:vertAlign w:val="superscript"/>
+        </w:rPr>
+        <w:t>18</w:t>
+      </w:r>
+      <w:r>
+        <w:t xml:space="preserve">O for site 806 at 50 </w:t>
+      </w:r>
+      <w:proofErr w:type="spellStart"/>
+      <w:r>
+        <w:t>kyr</w:t>
+      </w:r>
+      <w:proofErr w:type="spellEnd"/>
+      <w:r>
+        <w:t xml:space="preserve"> time steps from 18 Ma to present. </w:t>
+      </w:r>
+      <w:r>
+        <w:t xml:space="preserve">Prior estimates </w:t>
+      </w:r>
+      <w:r>
+        <w:t xml:space="preserve">of </w:t>
+      </w:r>
+      <w:r>
+        <w:t xml:space="preserve">the </w:t>
+      </w:r>
+      <w:r>
+        <w:t xml:space="preserve">error term parameters </w:t>
+      </w:r>
+      <w:r>
+        <w:t xml:space="preserve">were chosen </w:t>
+      </w:r>
+      <w:r>
+        <w:t xml:space="preserve">to allow sampling across a range of weak to moderate autocorrelation states and error variances that were consistent with first-order interpretations of the proxy data </w:t>
+      </w:r>
+      <w:r>
+        <w:t>(</w:t>
+      </w:r>
+      <w:r>
+        <w:rPr>
+          <w:rFonts w:cstheme="minorHAnsi"/>
+          <w:i/>
+        </w:rPr>
+        <w:t>φ</w:t>
       </w:r>
       <w:r>
         <w:t xml:space="preserve"> ~ </w:t>
       </w:r>
+      <w:proofErr w:type="gramStart"/>
+      <w:r>
+        <w:t>U[</w:t>
+      </w:r>
+      <w:proofErr w:type="gramEnd"/>
+      <w:r>
+        <w:t xml:space="preserve">0, 0.4] for both proxies; </w:t>
+      </w:r>
+      <w:proofErr w:type="spellStart"/>
       <w:r>
         <w:rPr>
           <w:rFonts w:cstheme="minorHAnsi"/>
-          <w:highlight w:val="yellow"/>
+          <w:i/>
+        </w:rPr>
+        <w:t>τ</w:t>
+      </w:r>
+      <w:r>
+        <w:rPr>
+          <w:i/>
+          <w:vertAlign w:val="subscript"/>
+        </w:rPr>
+        <w:t>BWT</w:t>
+      </w:r>
+      <w:proofErr w:type="spellEnd"/>
+      <w:r>
+        <w:t xml:space="preserve"> ~ </w:t>
+      </w:r>
+      <w:r>
+        <w:rPr>
+          <w:rFonts w:cstheme="minorHAnsi"/>
         </w:rPr>
         <w:t>Γ</w:t>
       </w:r>
       <w:r>
-        <w:rPr>
-          <w:highlight w:val="yellow"/>
-        </w:rPr>
         <w:t>[</w:t>
       </w:r>
       <w:r>
-        <w:rPr>
-          <w:highlight w:val="yellow"/>
-        </w:rPr>
-        <w:t>2e</w:t>
-      </w:r>
-      <w:r>
-        <w:rPr>
-          <w:highlight w:val="yellow"/>
-          <w:vertAlign w:val="superscript"/>
-        </w:rPr>
-        <w:t>-4</w:t>
-      </w:r>
-      <w:r>
-        <w:rPr>
-          <w:highlight w:val="yellow"/>
-        </w:rPr>
+        <w:t>20</w:t>
+      </w:r>
+      <w:r>
         <w:t>,</w:t>
       </w:r>
       <w:r>
-        <w:rPr>
-          <w:highlight w:val="yellow"/>
-        </w:rPr>
-        <w:t xml:space="preserve"> </w:t>
-      </w:r>
-      <w:r>
-        <w:rPr>
-          <w:highlight w:val="yellow"/>
-        </w:rPr>
-        <w:t>1e-4</w:t>
-      </w:r>
-      <w:r>
-        <w:rPr>
-          <w:highlight w:val="yellow"/>
-        </w:rPr>
-        <w:t>])</w:t>
-      </w:r>
-      <w:r>
-        <w:t>.</w:t>
-      </w:r>
-      <w:r>
-        <w:t xml:space="preserve"> We use a weakly informative prior on the initial state of </w:t>
-      </w:r>
-      <w:proofErr w:type="spellStart"/>
-      <w:r>
-        <w:rPr>
-          <w:i/>
-        </w:rPr>
-        <w:t>MgCa</w:t>
+        <w:t xml:space="preserve"> 2</w:t>
+      </w:r>
+      <w:r>
+        <w:t>]</w:t>
+      </w:r>
+      <w:r>
+        <w:t xml:space="preserve">; </w:t>
+      </w:r>
+      <w:r>
+        <w:rPr>
+          <w:rFonts w:cstheme="minorHAnsi"/>
+          <w:i/>
+        </w:rPr>
+        <w:t>τ</w:t>
       </w:r>
       <w:r>
         <w:rPr>
           <w:i/>
           <w:vertAlign w:val="subscript"/>
         </w:rPr>
-        <w:t>sw</w:t>
-      </w:r>
-      <w:proofErr w:type="spellEnd"/>
-      <w:r>
-        <w:t xml:space="preserve"> at 110 Ma, U[1,</w:t>
-      </w:r>
-      <w:r>
-        <w:t xml:space="preserve"> </w:t>
-      </w:r>
-      <w:r>
-        <w:t xml:space="preserve">2], consistent with independent interpretations of Cretaceous proxy data </w:t>
-      </w:r>
-      <w:r>
-        <w:fldChar w:fldCharType="begin"/>
-      </w:r>
-      <w:r>
-        <w:instrText xml:space="preserve"> ADDIN EN.CITE &lt;EndNote&gt;&lt;Cite&gt;&lt;Author&gt;Coggon&lt;/Author&gt;&lt;Year&gt;2010&lt;/Year&gt;&lt;RecNum&gt;3691&lt;/RecNum&gt;&lt;DisplayText&gt;(Coggon et al. 2010)&lt;/DisplayText&gt;&lt;record&gt;&lt;rec-number&gt;3691&lt;/rec-number&gt;&lt;foreign-keys&gt;&lt;key app="EN" db-id="2xvta5exevtse2ef2a8pxfzmtwdwarp0aeps" timestamp="1273774169" guid="c09616eb-73bd-4a9f-bf82-46642b9c99a1"&gt;3691&lt;/key&gt;&lt;/foreign-keys&gt;&lt;ref-type name="Journal Article"&gt;17&lt;/ref-type&gt;&lt;contributors&gt;&lt;authors&gt;&lt;author&gt;Coggon, R. M.&lt;/author&gt;&lt;author&gt;Teagle, D. A. H.&lt;/author&gt;&lt;author&gt;Smith-Duque, C. E.&lt;/author&gt;&lt;author&gt;Alt, J. C.&lt;/author&gt;&lt;author&gt;Cooper, M. J.&lt;/author&gt;&lt;/authors&gt;&lt;/contributors&gt;&lt;titles&gt;&lt;title&gt;Reconstructing past seawater Mg/Ca and Sr/Ca from mid-ocean ridge flank calcium carbonate veins&lt;/title&gt;&lt;secondary-title&gt;Science&lt;/secondary-title&gt;&lt;/titles&gt;&lt;periodical&gt;&lt;full-title&gt;Science&lt;/full-title&gt;&lt;abbr-1&gt;Science&lt;/abbr-1&gt;&lt;/periodical&gt;&lt;pages&gt;1114-1117&lt;/pages&gt;&lt;volume&gt;327&lt;/volume&gt;&lt;dates&gt;&lt;year&gt;2010&lt;/year&gt;&lt;/dates&gt;&lt;urls&gt;&lt;/urls&gt;&lt;electronic-resource-num&gt;10.1126/science.1182252&lt;/electronic-resource-num&gt;&lt;/record&gt;&lt;/Cite&gt;&lt;/EndNote&gt;</w:instrText>
-      </w:r>
-      <w:r>
-        <w:fldChar w:fldCharType="separate"/>
-      </w:r>
-      <w:r>
-        <w:rPr>
-          <w:noProof/>
-        </w:rPr>
-        <w:t>(Coggon et al. 2010)</w:t>
-      </w:r>
-      <w:r>
-        <w:fldChar w:fldCharType="end"/>
-      </w:r>
-      <w:r>
-        <w:t>.</w:t>
-      </w:r>
-    </w:p>
-    <w:p>
-      <w:r>
-        <w:t>The average sampling resolution for the Mg/Ca and δ</w:t>
-      </w:r>
-      <w:r>
-        <w:rPr>
-          <w:vertAlign w:val="superscript"/>
-        </w:rPr>
-        <w:t>18</w:t>
-      </w:r>
-      <w:r>
-        <w:t xml:space="preserve">O proxy data is approximately 1 sample per 240 and 180 </w:t>
-      </w:r>
-      <w:proofErr w:type="spellStart"/>
-      <w:r>
-        <w:t>kyr</w:t>
-      </w:r>
-      <w:proofErr w:type="spellEnd"/>
-      <w:r>
-        <w:t xml:space="preserve">, respectively, prior to the 800 </w:t>
-      </w:r>
-      <w:proofErr w:type="spellStart"/>
-      <w:r>
-        <w:t>ka</w:t>
-      </w:r>
-      <w:proofErr w:type="spellEnd"/>
-      <w:r>
-        <w:t xml:space="preserve"> transition, meaning that the data are best suited to </w:t>
-      </w:r>
-      <w:r>
-        <w:lastRenderedPageBreak/>
-        <w:t>characterizing secular trends at timescale above 10</w:t>
-      </w:r>
-      <w:r>
-        <w:rPr>
-          <w:vertAlign w:val="superscript"/>
-        </w:rPr>
-        <w:t>5</w:t>
-      </w:r>
-      <w:r>
-        <w:t xml:space="preserve"> years and inadequate to resolve finer-scale (e.g., orbital) variation. Given this, we model b</w:t>
-      </w:r>
-      <w:r>
-        <w:t>ottom water temperature and δ</w:t>
-      </w:r>
-      <w:r>
-        <w:rPr>
-          <w:vertAlign w:val="superscript"/>
-        </w:rPr>
-        <w:t>18</w:t>
-      </w:r>
-      <w:r>
-        <w:t xml:space="preserve">O for site 806 at 50 </w:t>
-      </w:r>
-      <w:proofErr w:type="spellStart"/>
-      <w:r>
-        <w:t>kyr</w:t>
-      </w:r>
-      <w:proofErr w:type="spellEnd"/>
-      <w:r>
-        <w:t xml:space="preserve"> time steps from 18 Ma to present. </w:t>
-      </w:r>
-      <w:r>
-        <w:t xml:space="preserve">Prior estimates </w:t>
-      </w:r>
-      <w:r>
-        <w:t xml:space="preserve">of error term parameters </w:t>
-      </w:r>
-      <w:r>
-        <w:t xml:space="preserve">were chosen </w:t>
-      </w:r>
-      <w:r>
-        <w:t xml:space="preserve">to allow sampling across a range of weak to moderate autocorrelation states and error variances that were consistent with first-order interpretations of the proxy data </w:t>
-      </w:r>
-      <w:r>
-        <w:t>(</w:t>
+        <w:t>δ18Osw</w:t>
+      </w:r>
+      <w:r>
+        <w:t xml:space="preserve"> ~ </w:t>
       </w:r>
       <w:r>
         <w:rPr>
           <w:rFonts w:cstheme="minorHAnsi"/>
-          <w:i/>
-        </w:rPr>
-        <w:t>φ</w:t>
-      </w:r>
-      <w:r>
-        <w:t xml:space="preserve"> ~ </w:t>
-      </w:r>
-      <w:proofErr w:type="gramStart"/>
-      <w:r>
-        <w:t>U[</w:t>
-      </w:r>
-      <w:proofErr w:type="gramEnd"/>
-      <w:r>
-        <w:t xml:space="preserve">0, 0.4] for both proxies; </w:t>
-      </w:r>
-      <w:r>
-        <w:rPr>
-          <w:rFonts w:cstheme="minorHAnsi"/>
-          <w:i/>
-        </w:rPr>
-        <w:t>σ</w:t>
-      </w:r>
-      <w:r>
-        <w:rPr>
-          <w:i/>
-          <w:vertAlign w:val="subscript"/>
-        </w:rPr>
-        <w:t>BWT</w:t>
-      </w:r>
-      <w:r>
-        <w:rPr>
-          <w:vertAlign w:val="superscript"/>
-        </w:rPr>
-        <w:t>2</w:t>
-      </w:r>
-      <w:r>
-        <w:t xml:space="preserve"> ~ </w:t>
-      </w:r>
-      <w:r>
-        <w:rPr>
-          <w:rFonts w:cstheme="minorHAnsi"/>
         </w:rPr>
         <w:t>Γ</w:t>
       </w:r>
       <w:r>
-        <w:t>[,]</w:t>
-      </w:r>
-      <w:r>
-        <w:t xml:space="preserve">; </w:t>
-      </w:r>
-      <w:r>
-        <w:rPr>
-          <w:rFonts w:cstheme="minorHAnsi"/>
-          <w:i/>
-        </w:rPr>
-        <w:t>σ</w:t>
-      </w:r>
-      <w:r>
-        <w:rPr>
-          <w:i/>
-          <w:vertAlign w:val="subscript"/>
-        </w:rPr>
-        <w:t>δ18Osw</w:t>
-      </w:r>
-      <w:r>
-        <w:rPr>
-          <w:vertAlign w:val="superscript"/>
-        </w:rPr>
-        <w:t>2</w:t>
-      </w:r>
-      <w:r>
-        <w:t xml:space="preserve"> ~ </w:t>
-      </w:r>
-      <w:r>
-        <w:rPr>
-          <w:rFonts w:cstheme="minorHAnsi"/>
-        </w:rPr>
-        <w:t>Γ</w:t>
-      </w:r>
-      <w:r>
-        <w:t>[,]</w:t>
+        <w:t>[</w:t>
+      </w:r>
+      <w:r>
+        <w:t>10</w:t>
+      </w:r>
+      <w:r>
+        <w:t>,</w:t>
+      </w:r>
+      <w:r>
+        <w:t xml:space="preserve"> 0.2</w:t>
+      </w:r>
+      <w:r>
+        <w:t>]</w:t>
       </w:r>
       <w:r>
         <w:t xml:space="preserve">). </w:t>
@@ -5223,7 +5267,7 @@
         <w:fldChar w:fldCharType="begin"/>
       </w:r>
       <w:r>
-        <w:instrText xml:space="preserve"> ADDIN EN.CITE &lt;EndNote&gt;&lt;Cite&gt;&lt;Author&gt;Plummer&lt;/Author&gt;&lt;Year&gt;2016&lt;/Year&gt;&lt;RecNum&gt;7504&lt;/RecNum&gt;&lt;DisplayText&gt;(Plummer 2016)&lt;/DisplayText&gt;&lt;record&gt;&lt;rec-number&gt;7504&lt;/rec-number&gt;&lt;foreign-keys&gt;&lt;key app="EN" db-id="2xvta5exevtse2ef2a8pxfzmtwdwarp0aeps" timestamp="1541285867"&gt;7504&lt;/key&gt;&lt;/foreign-keys&gt;&lt;ref-type name="Computer Program"&gt;9&lt;/ref-type&gt;&lt;contributors&gt;&lt;authors&gt;&lt;author&gt;Plummer, Martyn&lt;/author&gt;&lt;/authors&gt;&lt;/contributors&gt;&lt;titles&gt;&lt;title&gt;rjags: Bayesian graphical models using MCMC. R package version 4-6&lt;/title&gt;&lt;/titles&gt;&lt;dates&gt;&lt;year&gt;2016&lt;/year&gt;&lt;/dates&gt;&lt;urls&gt;&lt;related-urls&gt;&lt;url&gt;https://CRAN.R-project.org/package=rjags&lt;/url&gt;&lt;/related-urls&gt;&lt;/urls&gt;&lt;/record&gt;&lt;/Cite&gt;&lt;/EndNote&gt;</w:instrText>
+        <w:instrText xml:space="preserve"> ADDIN EN.CITE &lt;EndNote&gt;&lt;Cite&gt;&lt;Author&gt;Plummer&lt;/Author&gt;&lt;Year&gt;2018&lt;/Year&gt;&lt;RecNum&gt;7504&lt;/RecNum&gt;&lt;DisplayText&gt;(Plummer 2018)&lt;/DisplayText&gt;&lt;record&gt;&lt;rec-number&gt;7504&lt;/rec-number&gt;&lt;foreign-keys&gt;&lt;key app="EN" db-id="2xvta5exevtse2ef2a8pxfzmtwdwarp0aeps" timestamp="1541285867"&gt;7504&lt;/key&gt;&lt;/foreign-keys&gt;&lt;ref-type name="Computer Program"&gt;9&lt;/ref-type&gt;&lt;contributors&gt;&lt;authors&gt;&lt;author&gt;Plummer, Martyn&lt;/author&gt;&lt;/authors&gt;&lt;/contributors&gt;&lt;titles&gt;&lt;title&gt;rjags: Bayesian graphical models using MCMC. R package version 4-8. https://CRAN.R-project.org/package=rjags&lt;/title&gt;&lt;/titles&gt;&lt;dates&gt;&lt;year&gt;2018&lt;/year&gt;&lt;/dates&gt;&lt;urls&gt;&lt;related-urls&gt;&lt;url&gt;https://CRAN.R-project.org/package=rjags&lt;/url&gt;&lt;/related-urls&gt;&lt;/urls&gt;&lt;/record&gt;&lt;/Cite&gt;&lt;/EndNote&gt;</w:instrText>
       </w:r>
       <w:r>
         <w:fldChar w:fldCharType="separate"/>
@@ -5232,15 +5276,34 @@
         <w:rPr>
           <w:noProof/>
         </w:rPr>
-        <w:t>(Plummer 2016)</w:t>
+        <w:t>(Plummer 2018)</w:t>
       </w:r>
       <w:r>
         <w:fldChar w:fldCharType="end"/>
       </w:r>
-      <w:bookmarkStart w:id="0" w:name="_GoBack"/>
-      <w:bookmarkEnd w:id="0"/>
-      <w:r>
-        <w:t xml:space="preserve"> and R2jags (REF) packages. </w:t>
+      <w:r>
+        <w:t xml:space="preserve"> and R2jags </w:t>
+      </w:r>
+      <w:r>
+        <w:fldChar w:fldCharType="begin"/>
+      </w:r>
+      <w:r>
+        <w:instrText xml:space="preserve"> ADDIN EN.CITE &lt;EndNote&gt;&lt;Cite&gt;&lt;Author&gt;Su&lt;/Author&gt;&lt;Year&gt;2015&lt;/Year&gt;&lt;RecNum&gt;7505&lt;/RecNum&gt;&lt;DisplayText&gt;(Su &amp;amp; Yajima 2015)&lt;/DisplayText&gt;&lt;record&gt;&lt;rec-number&gt;7505&lt;/rec-number&gt;&lt;foreign-keys&gt;&lt;key app="EN" db-id="2xvta5exevtse2ef2a8pxfzmtwdwarp0aeps" timestamp="1541424878"&gt;7505&lt;/key&gt;&lt;/foreign-keys&gt;&lt;ref-type name="Journal Article"&gt;17&lt;/ref-type&gt;&lt;contributors&gt;&lt;authors&gt;&lt;author&gt;Su, Y.-S.&lt;/author&gt;&lt;author&gt;Yajima, M.&lt;/author&gt;&lt;/authors&gt;&lt;/contributors&gt;&lt;titles&gt;&lt;title&gt;R2jags: Using R to Run &amp;apos;JAGS&amp;apos;. R package version 0.5-7. https://CRAN.R-project.org/package=R2jags&lt;/title&gt;&lt;/titles&gt;&lt;dates&gt;&lt;year&gt;2015&lt;/year&gt;&lt;/dates&gt;&lt;urls&gt;&lt;/urls&gt;&lt;/record&gt;&lt;/Cite&gt;&lt;/EndNote&gt;</w:instrText>
+      </w:r>
+      <w:r>
+        <w:fldChar w:fldCharType="separate"/>
+      </w:r>
+      <w:r>
+        <w:rPr>
+          <w:noProof/>
+        </w:rPr>
+        <w:t>(Su &amp; Yajima 2015)</w:t>
+      </w:r>
+      <w:r>
+        <w:fldChar w:fldCharType="end"/>
+      </w:r>
+      <w:r>
+        <w:t xml:space="preserve"> packages. </w:t>
       </w:r>
       <w:r>
         <w:t>Three chains were run in parallel to a length of 1e</w:t>
@@ -5261,7 +5324,13 @@
         <w:t>5</w:t>
       </w:r>
       <w:r>
-        <w:t xml:space="preserve"> samples and thinning to retain one of 250 posterior samples. Convergence was assessed visually via trace plots and with reference to the </w:t>
+        <w:t xml:space="preserve"> samples and thinning to retain one of </w:t>
+      </w:r>
+      <w:r>
+        <w:t>10</w:t>
+      </w:r>
+      <w:r>
+        <w:t xml:space="preserve">0 posterior samples. Convergence was assessed visually via trace plots and with reference to the </w:t>
       </w:r>
       <w:proofErr w:type="spellStart"/>
       <w:r>
@@ -5285,24 +5354,84 @@
       </w:r>
       <w:proofErr w:type="spellEnd"/>
       <w:r>
-        <w:t>. All parameters showed strong convergence (</w:t>
-      </w:r>
-      <w:proofErr w:type="spellStart"/>
-      <w:r>
-        <w:rPr>
-          <w:highlight w:val="yellow"/>
-        </w:rPr>
+        <w:t xml:space="preserve">. All parameters showed strong convergence </w:t>
+      </w:r>
+      <w:r>
+        <w:t>(</w:t>
+      </w:r>
+      <w:proofErr w:type="spellStart"/>
+      <w:r>
         <w:t>Rhat</w:t>
       </w:r>
       <w:proofErr w:type="spellEnd"/>
       <w:r>
-        <w:rPr>
-          <w:highlight w:val="yellow"/>
-        </w:rPr>
         <w:t xml:space="preserve"> &lt; 1.05</w:t>
       </w:r>
       <w:r>
-        <w:t xml:space="preserve">, effective sample size &gt; XX) with the exception of … The long run and burn-in periods were driven entirely by the </w:t>
+        <w:t xml:space="preserve">, effective sample size &gt; </w:t>
+      </w:r>
+      <w:r>
+        <w:t>3</w:t>
+      </w:r>
+      <w:r>
+        <w:t>,</w:t>
+      </w:r>
+      <w:r>
+        <w:t>5</w:t>
+      </w:r>
+      <w:r>
+        <w:t>00</w:t>
+      </w:r>
+      <w:r>
+        <w:t xml:space="preserve">) with the exception </w:t>
+      </w:r>
+      <w:r>
+        <w:lastRenderedPageBreak/>
+        <w:t xml:space="preserve">of </w:t>
+      </w:r>
+      <w:r>
+        <w:t xml:space="preserve">some parts of the seawater Mg/Ca time series and the initialization period of the </w:t>
+      </w:r>
+      <w:r>
+        <w:rPr>
+          <w:i/>
+        </w:rPr>
+        <w:t>BWT</w:t>
+      </w:r>
+      <w:r>
+        <w:t xml:space="preserve"> and </w:t>
+      </w:r>
+      <w:r>
+        <w:rPr>
+          <w:i/>
+        </w:rPr>
+        <w:t>δ</w:t>
+      </w:r>
+      <w:r>
+        <w:rPr>
+          <w:i/>
+          <w:vertAlign w:val="superscript"/>
+        </w:rPr>
+        <w:t>18</w:t>
+      </w:r>
+      <w:r>
+        <w:rPr>
+          <w:i/>
+        </w:rPr>
+        <w:t>O</w:t>
+      </w:r>
+      <w:r>
+        <w:rPr>
+          <w:i/>
+          <w:vertAlign w:val="subscript"/>
+        </w:rPr>
+        <w:t>sw</w:t>
+      </w:r>
+      <w:r>
+        <w:t xml:space="preserve"> time series (i.e. prior to the first proxy observation).</w:t>
+      </w:r>
+      <w:r>
+        <w:t xml:space="preserve"> The long run and burn-in periods were driven entirely by the </w:t>
       </w:r>
       <w:proofErr w:type="spellStart"/>
       <w:r>
@@ -5320,7 +5449,42 @@
       </w:r>
       <w:proofErr w:type="spellEnd"/>
       <w:r>
-        <w:t>, which unsurprisingly exhibited very strong autocorrelation. XXXX</w:t>
+        <w:t>, which exhibited very strong autocorrelation</w:t>
+      </w:r>
+      <w:r>
+        <w:t xml:space="preserve"> as a result of low temporal variance and weak data constraints. Qualitative assessments of covariance between seawater </w:t>
+      </w:r>
+      <w:proofErr w:type="spellStart"/>
+      <w:r>
+        <w:t>MgCa</w:t>
+      </w:r>
+      <w:proofErr w:type="spellEnd"/>
+      <w:r>
+        <w:t xml:space="preserve"> and other parameters showed no perceptible covariance in the posterior draws; as a </w:t>
+      </w:r>
+      <w:r>
+        <w:t>result,</w:t>
+      </w:r>
+      <w:r>
+        <w:t xml:space="preserve"> we do not believe the weaker sampling from the </w:t>
+      </w:r>
+      <w:proofErr w:type="spellStart"/>
+      <w:r>
+        <w:rPr>
+          <w:i/>
+        </w:rPr>
+        <w:t>MgCa</w:t>
+      </w:r>
+      <w:r>
+        <w:rPr>
+          <w:i/>
+          <w:vertAlign w:val="subscript"/>
+        </w:rPr>
+        <w:t>sw</w:t>
+      </w:r>
+      <w:proofErr w:type="spellEnd"/>
+      <w:r>
+        <w:t xml:space="preserve"> posterior has a significant impact on our results or interpretations. The entire analysis took approximately 15 hours running on three cores of a Windows desktop computer.</w:t>
       </w:r>
     </w:p>
     <w:p>
@@ -5414,7 +5578,7 @@
         <w:ind w:left="720" w:hanging="720"/>
       </w:pPr>
       <w:r>
-        <w:t>Duplessy J-C, Labeyrie L, Waelbroeck C. 2002. Constraints on the ocean oxygen isotopic enrichment between the Last Glacial Maximum and the Holocene: Paleoceanographic implications. Quaternary Science Reviews 21: 315-30</w:t>
+        <w:t>Evans MN, Tolwinski-Ward SE, Thompson DM, Anchukaitis KJ. 2013. Applications of proxy system modeling in high resolution paleoclimatology. Quaternary Science Reviews 76: 16-28</w:t>
       </w:r>
     </w:p>
     <w:p>
@@ -5424,7 +5588,7 @@
         <w:ind w:left="720" w:hanging="720"/>
       </w:pPr>
       <w:r>
-        <w:t>Evans MN, Tolwinski-Ward SE, Thompson DM, Anchukaitis KJ. 2013. Applications of proxy system modeling in high resolution paleoclimatology. Quaternary Science Reviews 76: 16-28</w:t>
+        <w:t>Fricke HC, Clyde WC, O'Neil JR, Gingerich PD. 1998. Evidence for rapid climate change in North America during the latest Paleocene thermal maximum; oxygen isotope compositions of biogenic phosphate from the Bighorn Basin (Wyoming). Earth and Planetary Science Letters 160: 193-208</w:t>
       </w:r>
     </w:p>
     <w:p>
@@ -5434,7 +5598,7 @@
         <w:ind w:left="720" w:hanging="720"/>
       </w:pPr>
       <w:r>
-        <w:t>Fricke HC, Clyde WC, O'Neil JR, Gingerich PD. 1998. Evidence for rapid climate change in North America during the latest Paleocene thermal maximum; oxygen isotope compositions of biogenic phosphate from the Bighorn Basin (Wyoming). Earth and Planetary Science Letters 160: 193-208</w:t>
+        <w:t>Grauel A-L, Leider A, Goudeau M-LS, Müller IA, Bernasconi SM, et al. 2013. What do SST proxies really tell us? A high-resolution multiproxy (UK′37, TEXH86 and foraminifera δ18O) study in the Gulf of Taranto, central Mediterranean Sea. Quaternary Science Reviews 73: 115-31</w:t>
       </w:r>
     </w:p>
     <w:p>
@@ -5444,7 +5608,7 @@
         <w:ind w:left="720" w:hanging="720"/>
       </w:pPr>
       <w:r>
-        <w:t>Grauel A-L, Leider A, Goudeau M-LS, Müller IA, Bernasconi SM, et al. 2013. What do SST proxies really tell us? A high-resolution multiproxy (UK′37, TEXH86 and foraminifera δ18O) study in the Gulf of Taranto, central Mediterranean Sea. Quaternary Science Reviews 73: 115-31</w:t>
+        <w:t>Hasiuk FJ, Lohmann KC. 2010. Application of calcite Mg partitioning functions to the reconstruction of paleocean Mg/Ca. Geochimica et Cosmochimica Acta 74: 6751-63</w:t>
       </w:r>
     </w:p>
     <w:p>
@@ -5454,7 +5618,7 @@
         <w:ind w:left="720" w:hanging="720"/>
       </w:pPr>
       <w:r>
-        <w:t>Hasiuk FJ, Lohmann KC. 2010. Application of calcite Mg partitioning functions to the reconstruction of paleocean Mg/Ca. Geochimica et Cosmochimica Acta 74: 6751-63</w:t>
+        <w:t>Keating-Bitonti CR, Ivany LC, Affek HP, Douglas P, Samson SD. 2011. Warm, not super-hot, temperatures in the early Eocene subtropics. Geology 39: 771-4</w:t>
       </w:r>
     </w:p>
     <w:p>
@@ -5464,7 +5628,7 @@
         <w:ind w:left="720" w:hanging="720"/>
       </w:pPr>
       <w:r>
-        <w:t>Keating-Bitonti CR, Ivany LC, Affek HP, Douglas P, Samson SD. 2011. Warm, not super-hot, temperatures in the early Eocene subtropics. Geology 39: 771-4</w:t>
+        <w:t>Keigwin LD. 1998. Glacial-age hydrography of the far northwest Pacific Ocean. Paleoceanography 13: 323-39</w:t>
       </w:r>
     </w:p>
     <w:p>
@@ -5474,7 +5638,7 @@
         <w:ind w:left="720" w:hanging="720"/>
       </w:pPr>
       <w:r>
-        <w:t>Keigwin LD. 1998. Glacial-age hydrography of the far northwest Pacific Ocean. Paleoceanography 13: 323-39</w:t>
+        <w:t>Lear CH, Coxall HK, Foster GL, Lunt DJ, Mawbey EM, et al. 2015. Neogene ice volume and ocean temperatures: Insights from infaunal foraminiferal Mg/Ca paleothermometry. Paleoceanography 30: 1437-54</w:t>
       </w:r>
     </w:p>
     <w:p>
@@ -5484,7 +5648,7 @@
         <w:ind w:left="720" w:hanging="720"/>
       </w:pPr>
       <w:r>
-        <w:t>Lear CH, Coxall HK, Foster GL, Lunt DJ, Mawbey EM, et al. 2015. Neogene ice volume and ocean temperatures: Insights from infaunal foraminiferal Mg/Ca paleothermometry. Paleoceanography 30: 1437-54</w:t>
+        <w:t>Lear CH, Elderfield H, Wilson PA. 2000. Cenozoic deep-sea temperatures and global ice volumes from Mg/Ca in benthic foraminiferal calcite. Science 287: 269-87</w:t>
       </w:r>
     </w:p>
     <w:p>
@@ -5494,7 +5658,7 @@
         <w:ind w:left="720" w:hanging="720"/>
       </w:pPr>
       <w:r>
-        <w:t>Lear CH, Elderfield H, Wilson PA. 2000. Cenozoic deep-sea temperatures and global ice volumes from Mg/Ca in benthic foraminiferal calcite. Science 287: 269-87</w:t>
+        <w:t>Lear CH, Rosenthal Y, Wright JD. 2003. The closing of a seaway: ocean water masses and global climate change. Earth and Planetary Science Letters 210: 425-36</w:t>
       </w:r>
     </w:p>
     <w:p>
@@ -5504,7 +5668,7 @@
         <w:ind w:left="720" w:hanging="720"/>
       </w:pPr>
       <w:r>
-        <w:t>Lear CH, Rosenthal Y, Wright JD. 2003. The closing of a seaway: ocean water masses and global climate change. Earth and Planetary Science Letters 210: 425-36</w:t>
+        <w:t>Lowenstein TK, Timofeeff MN, Brennan ST, Hardie LA, Demicco RV. 2001. Oscillations in Phanerozoic seawater chemistry:  Evidence from fluid inclusions. Science 294: 1086-8</w:t>
       </w:r>
     </w:p>
     <w:p>
@@ -5514,7 +5678,7 @@
         <w:ind w:left="720" w:hanging="720"/>
       </w:pPr>
       <w:r>
-        <w:t>Lowenstein TK, Timofeeff MN, Brennan ST, Hardie LA, Demicco RV. 2001. Oscillations in Phanerozoic seawater chemistry:  Evidence from fluid inclusions. Science 294: 1086-8</w:t>
+        <w:t>Lunn D, Jackson C, Best N, Thomas A, Spiegelhalter D. 2012. The BUGS Book: A Practical Introduction to Bayesian Analysis: CRC Press / Chapman and Hall</w:t>
       </w:r>
     </w:p>
     <w:p>
@@ -5524,7 +5688,7 @@
         <w:ind w:left="720" w:hanging="720"/>
       </w:pPr>
       <w:r>
-        <w:t>Lunn D, Jackson C, Best N, Thomas A, Spiegelhalter D. 2012. The BUGS Book: A Practical Introduction to Bayesian Analysis: CRC Press / Chapman and Hall</w:t>
+        <w:t>Marchitto TM, Curry WB, Lynch-Stieglitz J, Bryan SP, Cobb KM, Lund DC. 2014. Improved oxygen isotope temperature calibrations for cosmopolitan benthic foraminifera. Geochimica et Cosmochimica Acta 130: 1-11</w:t>
       </w:r>
     </w:p>
     <w:p>
@@ -5534,7 +5698,7 @@
         <w:ind w:left="720" w:hanging="720"/>
       </w:pPr>
       <w:r>
-        <w:t>Lynch-Stieglitz J, Curry WB, Slowey N. 2010. A geostrophic transport estimate for the Florida Current from the oxygen isotope composition of benthic foraminifera. Paleoceanography 14: 360-73</w:t>
+        <w:t>Passey BH, Levin NE, Cerling TE, Brown FH, Eiler JM. 2010. High-temperature environments of human evolution in East Africa based on bond ordering in paleosol carbonates. PNAS 107: 11245-9</w:t>
       </w:r>
     </w:p>
     <w:p>
@@ -5544,7 +5708,18 @@
         <w:ind w:left="720" w:hanging="720"/>
       </w:pPr>
       <w:r>
-        <w:t>Marchitto TM, Curry WB, Lynch-Stieglitz J, Bryan SP, Cobb KM, Lund DC. 2014. Improved oxygen isotope temperature calibrations for cosmopolitan benthic foraminifera. Geochimica et Cosmochimica Acta 130: 1-11</w:t>
+        <w:t xml:space="preserve">Plummer M. 2018. rjags: Bayesian graphical models using MCMC. R package version 4-8. </w:t>
+      </w:r>
+      <w:hyperlink r:id="rId5" w:history="1">
+        <w:r>
+          <w:rPr>
+            <w:rStyle w:val="Hyperlink"/>
+          </w:rPr>
+          <w:t>https://CRAN.R-project.org/package=rjags</w:t>
+        </w:r>
+      </w:hyperlink>
+      <w:r>
+        <w:t xml:space="preserve">. </w:t>
       </w:r>
     </w:p>
     <w:p>
@@ -5555,29 +5730,9 @@
       </w:pPr>
       <w:r>
         <w:lastRenderedPageBreak/>
-        <w:t>Passey BH, Levin NE, Cerling TE, Brown FH, Eiler JM. 2010. High-temperature environments of human evolution in East Africa based on bond ordering in paleosol carbonates. PNAS 107: 11245-9</w:t>
-      </w:r>
-    </w:p>
-    <w:p>
-      <w:pPr>
-        <w:pStyle w:val="EndNoteBibliography"/>
-        <w:spacing w:after="0"/>
-        <w:ind w:left="720" w:hanging="720"/>
-      </w:pPr>
-      <w:r>
-        <w:t xml:space="preserve">Plummer M. 2016. rjags: Bayesian graphical models using MCMC. R package version 4-6. </w:t>
-      </w:r>
-    </w:p>
-    <w:p>
-      <w:pPr>
-        <w:pStyle w:val="EndNoteBibliography"/>
-        <w:spacing w:after="0"/>
-        <w:ind w:left="720" w:hanging="720"/>
-      </w:pPr>
-      <w:r>
         <w:t xml:space="preserve">R Core Team. 2018. R: A language and environment for statistical computing. R Foundation for  Statistical Computing, Vienna, Austria. </w:t>
       </w:r>
-      <w:hyperlink r:id="rId4" w:history="1">
+      <w:hyperlink r:id="rId6" w:history="1">
         <w:r>
           <w:rPr>
             <w:rStyle w:val="Hyperlink"/>
@@ -5616,6 +5771,37 @@
         <w:ind w:left="720" w:hanging="720"/>
       </w:pPr>
       <w:r>
+        <w:t xml:space="preserve">Su Y-S, Yajima M. 2015. R2jags: Using R to Run 'JAGS'. R package version 0.5-7. </w:t>
+      </w:r>
+      <w:hyperlink r:id="rId7" w:history="1">
+        <w:r>
+          <w:rPr>
+            <w:rStyle w:val="Hyperlink"/>
+          </w:rPr>
+          <w:t>https://CRAN.R-project.org/package=R2jags</w:t>
+        </w:r>
+      </w:hyperlink>
+      <w:r>
+        <w:t xml:space="preserve">. </w:t>
+      </w:r>
+    </w:p>
+    <w:p>
+      <w:pPr>
+        <w:pStyle w:val="EndNoteBibliography"/>
+        <w:spacing w:after="0"/>
+        <w:ind w:left="720" w:hanging="720"/>
+      </w:pPr>
+      <w:r>
+        <w:t>Tolwinski-Ward SE, Anchukaitis KJ, Evans MN. 2013. Bayesian parameter estimation and interpretation for an intermediate model of tree-ring width. Climate of the Past 9: 1481-93</w:t>
+      </w:r>
+    </w:p>
+    <w:p>
+      <w:pPr>
+        <w:pStyle w:val="EndNoteBibliography"/>
+        <w:spacing w:after="0"/>
+        <w:ind w:left="720" w:hanging="720"/>
+      </w:pPr>
+      <w:r>
         <w:t>Tolwinski-Ward SE, Evans MN, Hughes MK, Anchukaitis KJ. 2011. An efficient forward model of the climate controls on interannual variation in tree-ring width. Climate Dynamics 36: 2419-39</w:t>
       </w:r>
     </w:p>
@@ -5631,6 +5817,108 @@
     <w:p>
       <w:r>
         <w:fldChar w:fldCharType="end"/>
+      </w:r>
+    </w:p>
+    <w:p>
+      <w:pPr>
+        <w:spacing w:line="259" w:lineRule="auto"/>
+      </w:pPr>
+      <w:r>
+        <w:br w:type="page"/>
+      </w:r>
+    </w:p>
+    <w:p>
+      <w:r>
+        <w:lastRenderedPageBreak/>
+        <w:pict>
+          <v:shapetype id="_x0000_t75" coordsize="21600,21600" o:spt="75" o:preferrelative="t" path="m@4@5l@4@11@9@11@9@5xe" filled="f" stroked="f">
+            <v:stroke joinstyle="miter"/>
+            <v:formulas>
+              <v:f eqn="if lineDrawn pixelLineWidth 0"/>
+              <v:f eqn="sum @0 1 0"/>
+              <v:f eqn="sum 0 0 @1"/>
+              <v:f eqn="prod @2 1 2"/>
+              <v:f eqn="prod @3 21600 pixelWidth"/>
+              <v:f eqn="prod @3 21600 pixelHeight"/>
+              <v:f eqn="sum @0 0 1"/>
+              <v:f eqn="prod @6 1 2"/>
+              <v:f eqn="prod @7 21600 pixelWidth"/>
+              <v:f eqn="sum @8 21600 0"/>
+              <v:f eqn="prod @7 21600 pixelHeight"/>
+              <v:f eqn="sum @10 21600 0"/>
+            </v:formulas>
+            <v:path o:extrusionok="f" gradientshapeok="t" o:connecttype="rect"/>
+            <o:lock v:ext="edit" aspectratio="t"/>
+          </v:shapetype>
+          <v:shape id="_x0000_i1029" type="#_x0000_t75" style="width:328.5pt;height:226.8pt">
+            <v:imagedata r:id="rId8" o:title="schematic"/>
+          </v:shape>
+        </w:pict>
+      </w:r>
+    </w:p>
+    <w:p>
+      <w:r>
+        <w:t>Figure 1: Schematic representations of the coupled Mg/Ca and δ</w:t>
+      </w:r>
+      <w:r>
+        <w:rPr>
+          <w:vertAlign w:val="superscript"/>
+        </w:rPr>
+        <w:t>18</w:t>
+      </w:r>
+      <w:r>
+        <w:t xml:space="preserve">O proxy systems. A) </w:t>
+      </w:r>
+      <w:r>
+        <w:t xml:space="preserve">Forward-modeling framework for the coupled proxy systems, showing each proxy’s dependence on environmental variables. B) Hierarchical structure of the JPI analysis for these proxy systems. Each level of the hierarchy is </w:t>
+      </w:r>
+      <w:r>
+        <w:t xml:space="preserve">directly </w:t>
+      </w:r>
+      <w:r>
+        <w:t xml:space="preserve">dependent on the </w:t>
+      </w:r>
+      <w:r>
+        <w:t>connected underlying nodes.</w:t>
+      </w:r>
+    </w:p>
+    <w:p>
+      <w:pPr>
+        <w:spacing w:line="259" w:lineRule="auto"/>
+      </w:pPr>
+      <w:r>
+        <w:br w:type="page"/>
+      </w:r>
+    </w:p>
+    <w:p>
+      <w:bookmarkStart w:id="0" w:name="_GoBack"/>
+      <w:r>
+        <w:lastRenderedPageBreak/>
+        <w:pict>
+          <v:shape id="_x0000_i1031" type="#_x0000_t75" style="width:334.5pt;height:390pt">
+            <v:imagedata r:id="rId9" o:title="T_18O_full"/>
+          </v:shape>
+        </w:pict>
+      </w:r>
+      <w:bookmarkEnd w:id="0"/>
+    </w:p>
+    <w:p>
+      <w:r>
+        <w:t xml:space="preserve">Figure 2: </w:t>
+      </w:r>
+    </w:p>
+    <w:p>
+      <w:pPr>
+        <w:spacing w:line="259" w:lineRule="auto"/>
+      </w:pPr>
+      <w:r>
+        <w:br w:type="page"/>
+      </w:r>
+    </w:p>
+    <w:p/>
+    <w:p>
+      <w:r>
+        <w:t xml:space="preserve">Figure 3: </w:t>
       </w:r>
     </w:p>
     <w:sectPr>

</xml_diff>